<commit_message>
Fixed documentation for Centos and DNS
</commit_message>
<xml_diff>
--- a/Documents/Installation_Notes_DNS_APACHE_NGINX_HAPROXY.docx
+++ b/Documents/Installation_Notes_DNS_APACHE_NGINX_HAPROXY.docx
@@ -793,19 +793,7 @@
               <w:rPr>
                 <w:lang w:val="en-US"/>
               </w:rPr>
-              <w:t>test0</w:t>
-            </w:r>
-            <w:r>
-              <w:rPr>
-                <w:lang w:val="en-US"/>
-              </w:rPr>
-              <w:t>6</w:t>
-            </w:r>
-            <w:r>
-              <w:rPr>
-                <w:lang w:val="en-US"/>
-              </w:rPr>
-              <w:t>.demo.org</w:t>
+              <w:t>test06.demo.org</w:t>
             </w:r>
           </w:p>
         </w:tc>
@@ -859,19 +847,7 @@
               <w:rPr>
                 <w:lang w:val="en-US"/>
               </w:rPr>
-              <w:t>1</w:t>
-            </w:r>
-            <w:r>
-              <w:rPr>
-                <w:lang w:val="en-US"/>
-              </w:rPr>
-              <w:t>3</w:t>
-            </w:r>
-            <w:r>
-              <w:rPr>
-                <w:lang w:val="en-US"/>
-              </w:rPr>
-              <w:t>222</w:t>
+              <w:t>13222</w:t>
             </w:r>
           </w:p>
         </w:tc>
@@ -909,19 +885,7 @@
               <w:rPr>
                 <w:lang w:val="en-US"/>
               </w:rPr>
-              <w:t>test0</w:t>
-            </w:r>
-            <w:r>
-              <w:rPr>
-                <w:lang w:val="en-US"/>
-              </w:rPr>
-              <w:t>7</w:t>
-            </w:r>
-            <w:r>
-              <w:rPr>
-                <w:lang w:val="en-US"/>
-              </w:rPr>
-              <w:t>.demo.org</w:t>
+              <w:t>test07.demo.org</w:t>
             </w:r>
           </w:p>
         </w:tc>
@@ -975,19 +939,7 @@
               <w:rPr>
                 <w:lang w:val="en-US"/>
               </w:rPr>
-              <w:t>1</w:t>
-            </w:r>
-            <w:r>
-              <w:rPr>
-                <w:lang w:val="en-US"/>
-              </w:rPr>
-              <w:t>4</w:t>
-            </w:r>
-            <w:r>
-              <w:rPr>
-                <w:lang w:val="en-US"/>
-              </w:rPr>
-              <w:t>222</w:t>
+              <w:t>14222</w:t>
             </w:r>
           </w:p>
         </w:tc>
@@ -1043,7 +995,7 @@
           <w:lang w:val="en-US"/>
         </w:rPr>
         <w:drawing>
-          <wp:inline distT="0" distB="0" distL="0" distR="0">
+          <wp:inline distT="0" distB="0" distL="0" distR="0" wp14:anchorId="3D777086" wp14:editId="2A2496A7">
             <wp:extent cx="5848350" cy="1476375"/>
             <wp:effectExtent l="0" t="0" r="0" b="9525"/>
             <wp:docPr id="26" name="Picture 26"/>
@@ -1519,7 +1471,7 @@
         <w:rPr>
           <w:lang w:val="en-US"/>
         </w:rPr>
-        <w:object w:dxaOrig="1531" w:dyaOrig="997">
+        <w:object w:dxaOrig="1531" w:dyaOrig="997" w14:anchorId="58B45391">
           <v:shapetype id="_x0000_t75" coordsize="21600,21600" o:spt="75" o:preferrelative="t" path="m@4@5l@4@11@9@11@9@5xe" filled="f" stroked="f">
             <v:stroke joinstyle="miter"/>
             <v:formulas>
@@ -1539,10 +1491,10 @@
             <v:path o:extrusionok="f" gradientshapeok="t" o:connecttype="rect"/>
             <o:lock v:ext="edit" aspectratio="t"/>
           </v:shapetype>
-          <v:shape id="_x0000_i1025" type="#_x0000_t75" style="width:76.5pt;height:49.5pt" o:ole="">
+          <v:shape id="_x0000_i1025" type="#_x0000_t75" style="width:76.7pt;height:49.55pt" o:ole="">
             <v:imagedata r:id="rId10" o:title=""/>
           </v:shape>
-          <o:OLEObject Type="Embed" ProgID="Package" ShapeID="_x0000_i1025" DrawAspect="Icon" ObjectID="_1539623567" r:id="rId11"/>
+          <o:OLEObject Type="Embed" ProgID="Package" ShapeID="_x0000_i1025" DrawAspect="Icon" ObjectID="_1539962264" r:id="rId11"/>
         </w:object>
       </w:r>
     </w:p>
@@ -2459,7 +2411,7 @@
           <w:lang w:val="en-US"/>
         </w:rPr>
         <w:drawing>
-          <wp:inline distT="0" distB="0" distL="0" distR="0">
+          <wp:inline distT="0" distB="0" distL="0" distR="0" wp14:anchorId="18F6C5C8" wp14:editId="4E0E56E8">
             <wp:extent cx="6010275" cy="3267075"/>
             <wp:effectExtent l="0" t="0" r="9525" b="9525"/>
             <wp:docPr id="28" name="Picture 28"/>
@@ -2816,11 +2768,11 @@
               <w:rPr>
                 <w:lang w:val="en-US"/>
               </w:rPr>
-              <w:object w:dxaOrig="1531" w:dyaOrig="997">
-                <v:shape id="_x0000_i1026" type="#_x0000_t75" style="width:76.5pt;height:49.5pt" o:ole="">
+              <w:object w:dxaOrig="1531" w:dyaOrig="997" w14:anchorId="1728E68A">
+                <v:shape id="_x0000_i1026" type="#_x0000_t75" style="width:76.7pt;height:49.55pt" o:ole="">
                   <v:imagedata r:id="rId14" o:title=""/>
                 </v:shape>
-                <o:OLEObject Type="Embed" ProgID="Package" ShapeID="_x0000_i1026" DrawAspect="Icon" ObjectID="_1539623568" r:id="rId15"/>
+                <o:OLEObject Type="Embed" ProgID="Package" ShapeID="_x0000_i1026" DrawAspect="Icon" ObjectID="_1539962265" r:id="rId15"/>
               </w:object>
             </w:r>
           </w:p>
@@ -2849,21 +2801,12 @@
                 <w:lang w:val="en-US"/>
               </w:rPr>
             </w:pPr>
-            <w:proofErr w:type="spellStart"/>
             <w:r>
               <w:rPr>
                 <w:i/>
                 <w:lang w:val="en-US"/>
               </w:rPr>
-              <w:t>sudo</w:t>
-            </w:r>
-            <w:proofErr w:type="spellEnd"/>
-            <w:r>
-              <w:rPr>
-                <w:i/>
-                <w:lang w:val="en-US"/>
-              </w:rPr>
-              <w:t xml:space="preserve"> /</w:t>
+              <w:t>sudo /</w:t>
             </w:r>
             <w:proofErr w:type="spellStart"/>
             <w:r>
@@ -3298,13 +3241,20 @@
                 <w:lang w:val="en-US"/>
               </w:rPr>
             </w:pPr>
+            <w:r>
+              <w:rPr>
+                <w:i/>
+                <w:lang w:val="en-US"/>
+              </w:rPr>
+              <w:t xml:space="preserve">sudo </w:t>
+            </w:r>
             <w:proofErr w:type="spellStart"/>
             <w:r>
               <w:rPr>
                 <w:i/>
                 <w:lang w:val="en-US"/>
               </w:rPr>
-              <w:t>sudo</w:t>
+              <w:t>mkdir</w:t>
             </w:r>
             <w:proofErr w:type="spellEnd"/>
             <w:r>
@@ -3312,7 +3262,7 @@
                 <w:i/>
                 <w:lang w:val="en-US"/>
               </w:rPr>
-              <w:t xml:space="preserve"> </w:t>
+              <w:t xml:space="preserve"> /</w:t>
             </w:r>
             <w:proofErr w:type="spellStart"/>
             <w:r>
@@ -3320,7 +3270,7 @@
                 <w:i/>
                 <w:lang w:val="en-US"/>
               </w:rPr>
-              <w:t>mkdir</w:t>
+              <w:t>etc</w:t>
             </w:r>
             <w:proofErr w:type="spellEnd"/>
             <w:r>
@@ -3328,7 +3278,37 @@
                 <w:i/>
                 <w:lang w:val="en-US"/>
               </w:rPr>
-              <w:t xml:space="preserve"> /</w:t>
+              <w:t>/bind/zones</w:t>
+            </w:r>
+          </w:p>
+          <w:p>
+            <w:pPr>
+              <w:rPr>
+                <w:i/>
+                <w:lang w:val="en-US"/>
+              </w:rPr>
+            </w:pPr>
+            <w:r>
+              <w:rPr>
+                <w:i/>
+                <w:lang w:val="en-US"/>
+              </w:rPr>
+              <w:t>sudo touch /etc/bind/zones/db.demo.org</w:t>
+            </w:r>
+          </w:p>
+          <w:p>
+            <w:pPr>
+              <w:rPr>
+                <w:i/>
+                <w:lang w:val="en-US"/>
+              </w:rPr>
+            </w:pPr>
+            <w:r>
+              <w:rPr>
+                <w:i/>
+                <w:lang w:val="en-US"/>
+              </w:rPr>
+              <w:t>sudo touch /</w:t>
             </w:r>
             <w:proofErr w:type="spellStart"/>
             <w:r>
@@ -3344,61 +3324,6 @@
                 <w:i/>
                 <w:lang w:val="en-US"/>
               </w:rPr>
-              <w:t>/bind/zones</w:t>
-            </w:r>
-          </w:p>
-          <w:p>
-            <w:pPr>
-              <w:rPr>
-                <w:i/>
-                <w:lang w:val="en-US"/>
-              </w:rPr>
-            </w:pPr>
-            <w:r>
-              <w:rPr>
-                <w:i/>
-                <w:lang w:val="en-US"/>
-              </w:rPr>
-              <w:t>sudo touch /etc/bind/zones/db.demo.org</w:t>
-            </w:r>
-          </w:p>
-          <w:p>
-            <w:pPr>
-              <w:rPr>
-                <w:i/>
-                <w:lang w:val="en-US"/>
-              </w:rPr>
-            </w:pPr>
-            <w:proofErr w:type="spellStart"/>
-            <w:r>
-              <w:rPr>
-                <w:i/>
-                <w:lang w:val="en-US"/>
-              </w:rPr>
-              <w:t>sudo</w:t>
-            </w:r>
-            <w:proofErr w:type="spellEnd"/>
-            <w:r>
-              <w:rPr>
-                <w:i/>
-                <w:lang w:val="en-US"/>
-              </w:rPr>
-              <w:t xml:space="preserve"> touch /</w:t>
-            </w:r>
-            <w:proofErr w:type="spellStart"/>
-            <w:r>
-              <w:rPr>
-                <w:i/>
-                <w:lang w:val="en-US"/>
-              </w:rPr>
-              <w:t>etc</w:t>
-            </w:r>
-            <w:proofErr w:type="spellEnd"/>
-            <w:r>
-              <w:rPr>
-                <w:i/>
-                <w:lang w:val="en-US"/>
-              </w:rPr>
               <w:t>/bind/zones/db.192.168</w:t>
             </w:r>
           </w:p>
@@ -3419,22 +3344,22 @@
               <w:rPr>
                 <w:lang w:val="en-US"/>
               </w:rPr>
-              <w:object w:dxaOrig="1531" w:dyaOrig="997">
-                <v:shape id="_x0000_i1027" type="#_x0000_t75" style="width:76.5pt;height:49.5pt" o:ole="">
+              <w:object w:dxaOrig="1531" w:dyaOrig="997" w14:anchorId="1720F0F6">
+                <v:shape id="_x0000_i1027" type="#_x0000_t75" style="width:76.7pt;height:49.55pt" o:ole="">
                   <v:imagedata r:id="rId16" o:title=""/>
                 </v:shape>
-                <o:OLEObject Type="Embed" ProgID="Package" ShapeID="_x0000_i1027" DrawAspect="Icon" ObjectID="_1539623569" r:id="rId17"/>
+                <o:OLEObject Type="Embed" ProgID="Package" ShapeID="_x0000_i1027" DrawAspect="Icon" ObjectID="_1539962266" r:id="rId17"/>
               </w:object>
             </w:r>
             <w:r>
               <w:rPr>
                 <w:lang w:val="en-US"/>
               </w:rPr>
-              <w:object w:dxaOrig="1531" w:dyaOrig="997">
-                <v:shape id="_x0000_i1028" type="#_x0000_t75" style="width:76.5pt;height:49.5pt" o:ole="">
+              <w:object w:dxaOrig="1531" w:dyaOrig="997" w14:anchorId="65C8C304">
+                <v:shape id="_x0000_i1028" type="#_x0000_t75" style="width:76.7pt;height:49.55pt" o:ole="">
                   <v:imagedata r:id="rId18" o:title=""/>
                 </v:shape>
-                <o:OLEObject Type="Embed" ProgID="Package" ShapeID="_x0000_i1028" DrawAspect="Icon" ObjectID="_1539623570" r:id="rId19"/>
+                <o:OLEObject Type="Embed" ProgID="Package" ShapeID="_x0000_i1028" DrawAspect="Icon" ObjectID="_1539962267" r:id="rId19"/>
               </w:object>
             </w:r>
           </w:p>
@@ -3470,21 +3395,36 @@
                 <w:lang w:val="en-US"/>
               </w:rPr>
             </w:pPr>
+            <w:r>
+              <w:rPr>
+                <w:i/>
+                <w:lang w:val="en-US"/>
+              </w:rPr>
+              <w:t>sudo named-</w:t>
+            </w:r>
             <w:proofErr w:type="spellStart"/>
             <w:r>
               <w:rPr>
                 <w:i/>
                 <w:lang w:val="en-US"/>
               </w:rPr>
-              <w:t>sudo</w:t>
+              <w:t>checkconf</w:t>
             </w:r>
             <w:proofErr w:type="spellEnd"/>
-            <w:r>
+          </w:p>
+          <w:p>
+            <w:pPr>
               <w:rPr>
                 <w:i/>
                 <w:lang w:val="en-US"/>
               </w:rPr>
-              <w:t xml:space="preserve"> named-</w:t>
+            </w:pPr>
+            <w:r>
+              <w:rPr>
+                <w:i/>
+                <w:lang w:val="en-US"/>
+              </w:rPr>
+              <w:t>sudo named-</w:t>
             </w:r>
             <w:proofErr w:type="spellStart"/>
             <w:r>
@@ -3492,72 +3432,30 @@
                 <w:i/>
                 <w:lang w:val="en-US"/>
               </w:rPr>
-              <w:t>checkconf</w:t>
+              <w:t>checkzone</w:t>
             </w:r>
             <w:proofErr w:type="spellEnd"/>
-          </w:p>
-          <w:p>
-            <w:pPr>
+            <w:r>
               <w:rPr>
                 <w:i/>
                 <w:lang w:val="en-US"/>
               </w:rPr>
-            </w:pPr>
-            <w:proofErr w:type="spellStart"/>
-            <w:r>
+              <w:t xml:space="preserve"> sridemo.com db.sridemo.com</w:t>
+            </w:r>
+          </w:p>
+          <w:p>
+            <w:pPr>
               <w:rPr>
                 <w:i/>
                 <w:lang w:val="en-US"/>
               </w:rPr>
-              <w:t>sudo</w:t>
-            </w:r>
-            <w:proofErr w:type="spellEnd"/>
+            </w:pPr>
             <w:r>
               <w:rPr>
                 <w:i/>
                 <w:lang w:val="en-US"/>
               </w:rPr>
-              <w:t xml:space="preserve"> named-</w:t>
-            </w:r>
-            <w:proofErr w:type="spellStart"/>
-            <w:r>
-              <w:rPr>
-                <w:i/>
-                <w:lang w:val="en-US"/>
-              </w:rPr>
-              <w:t>checkzone</w:t>
-            </w:r>
-            <w:proofErr w:type="spellEnd"/>
-            <w:r>
-              <w:rPr>
-                <w:i/>
-                <w:lang w:val="en-US"/>
-              </w:rPr>
-              <w:t xml:space="preserve"> sridemo.com db.sridemo.com</w:t>
-            </w:r>
-          </w:p>
-          <w:p>
-            <w:pPr>
-              <w:rPr>
-                <w:i/>
-                <w:lang w:val="en-US"/>
-              </w:rPr>
-            </w:pPr>
-            <w:proofErr w:type="spellStart"/>
-            <w:r>
-              <w:rPr>
-                <w:i/>
-                <w:lang w:val="en-US"/>
-              </w:rPr>
-              <w:t>sudo</w:t>
-            </w:r>
-            <w:proofErr w:type="spellEnd"/>
-            <w:r>
-              <w:rPr>
-                <w:i/>
-                <w:lang w:val="en-US"/>
-              </w:rPr>
-              <w:t xml:space="preserve"> named-</w:t>
+              <w:t>sudo named-</w:t>
             </w:r>
             <w:proofErr w:type="spellStart"/>
             <w:r>
@@ -3840,11 +3738,11 @@
               </w:rPr>
             </w:pPr>
             <w:r>
-              <w:object w:dxaOrig="13485" w:dyaOrig="6345">
-                <v:shape id="_x0000_i1029" type="#_x0000_t75" style="width:473.25pt;height:222.75pt" o:ole="">
+              <w:object w:dxaOrig="13485" w:dyaOrig="6345" w14:anchorId="61EE4C63">
+                <v:shape id="_x0000_i1029" type="#_x0000_t75" style="width:473.15pt;height:222.55pt" o:ole="">
                   <v:imagedata r:id="rId20" o:title=""/>
                 </v:shape>
-                <o:OLEObject Type="Embed" ProgID="PBrush" ShapeID="_x0000_i1029" DrawAspect="Content" ObjectID="_1539623571" r:id="rId21"/>
+                <o:OLEObject Type="Embed" ProgID="PBrush" ShapeID="_x0000_i1029" DrawAspect="Content" ObjectID="_1539962268" r:id="rId21"/>
               </w:object>
             </w:r>
           </w:p>
@@ -3938,13 +3836,7 @@
         <w:rPr>
           <w:lang w:val="en-US"/>
         </w:rPr>
-        <w:t>/head</w:t>
-      </w:r>
-      <w:r>
-        <w:rPr>
-          <w:lang w:val="en-US"/>
-        </w:rPr>
-        <w:t xml:space="preserve"> </w:t>
+        <w:t xml:space="preserve">/head </w:t>
       </w:r>
       <w:r>
         <w:rPr>
@@ -3982,14 +3874,7 @@
           <w:sz w:val="36"/>
           <w:lang w:val="en-US"/>
         </w:rPr>
-        <w:t xml:space="preserve">Install BIND/DNS on </w:t>
-      </w:r>
-      <w:r>
-        <w:rPr>
-          <w:sz w:val="36"/>
-          <w:lang w:val="en-US"/>
-        </w:rPr>
-        <w:t>Centos</w:t>
+        <w:t>Install BIND/DNS on Centos</w:t>
       </w:r>
     </w:p>
     <w:p>
@@ -4032,21 +3917,12 @@
           <w:lang w:val="en-US"/>
         </w:rPr>
       </w:pPr>
-      <w:proofErr w:type="spellStart"/>
       <w:r>
         <w:rPr>
           <w:i/>
           <w:lang w:val="en-US"/>
         </w:rPr>
-        <w:t>sudo</w:t>
-      </w:r>
-      <w:proofErr w:type="spellEnd"/>
-      <w:r>
-        <w:rPr>
-          <w:i/>
-          <w:lang w:val="en-US"/>
-        </w:rPr>
-        <w:t xml:space="preserve"> yum install bind bind-</w:t>
+        <w:t>sudo yum install bind bind-</w:t>
       </w:r>
       <w:proofErr w:type="spellStart"/>
       <w:r>
@@ -4084,21 +3960,12 @@
           <w:lang w:val="en-US"/>
         </w:rPr>
       </w:pPr>
-      <w:proofErr w:type="spellStart"/>
       <w:r>
         <w:rPr>
           <w:i/>
           <w:lang w:val="en-US"/>
         </w:rPr>
-        <w:t>sudo</w:t>
-      </w:r>
-      <w:proofErr w:type="spellEnd"/>
-      <w:r>
-        <w:rPr>
-          <w:i/>
-          <w:lang w:val="en-US"/>
-        </w:rPr>
-        <w:t xml:space="preserve"> </w:t>
+        <w:t xml:space="preserve">sudo </w:t>
       </w:r>
       <w:proofErr w:type="spellStart"/>
       <w:r>
@@ -4120,48 +3987,267 @@
     <w:p>
       <w:pPr>
         <w:rPr>
-          <w:lang w:val="en-US"/>
-        </w:rPr>
-      </w:pPr>
-      <w:r>
-        <w:rPr>
-          <w:lang w:val="en-US"/>
-        </w:rPr>
-        <w:t>You can simply edit /</w:t>
-      </w:r>
-      <w:proofErr w:type="spellStart"/>
-      <w:r>
-        <w:rPr>
-          <w:lang w:val="en-US"/>
-        </w:rPr>
-        <w:t>etc</w:t>
-      </w:r>
-      <w:proofErr w:type="spellEnd"/>
-      <w:r>
-        <w:rPr>
-          <w:lang w:val="en-US"/>
-        </w:rPr>
-        <w:t>/</w:t>
-      </w:r>
-      <w:proofErr w:type="spellStart"/>
-      <w:r>
-        <w:rPr>
-          <w:lang w:val="en-US"/>
-        </w:rPr>
-        <w:t>resolv.conf</w:t>
-      </w:r>
-      <w:proofErr w:type="spellEnd"/>
-      <w:r>
-        <w:rPr>
-          <w:lang w:val="en-US"/>
-        </w:rPr>
-        <w:t xml:space="preserve"> directly. </w:t>
-      </w:r>
-      <w:bookmarkStart w:id="0" w:name="_GoBack"/>
-      <w:bookmarkEnd w:id="0"/>
+          <w:b/>
+          <w:i/>
+          <w:color w:val="1F497D" w:themeColor="text2"/>
+          <w:lang w:val="en-US"/>
+        </w:rPr>
+      </w:pPr>
     </w:p>
     <w:p>
       <w:pPr>
+        <w:pBdr>
+          <w:top w:val="single" w:sz="4" w:space="1" w:color="auto"/>
+          <w:left w:val="single" w:sz="4" w:space="4" w:color="auto"/>
+          <w:bottom w:val="single" w:sz="4" w:space="1" w:color="auto"/>
+          <w:right w:val="single" w:sz="4" w:space="4" w:color="auto"/>
+        </w:pBdr>
+        <w:shd w:val="clear" w:color="auto" w:fill="92D050"/>
+        <w:rPr>
+          <w:b/>
+          <w:i/>
+          <w:color w:val="1F497D" w:themeColor="text2"/>
+          <w:lang w:val="en-US"/>
+        </w:rPr>
+      </w:pPr>
+      <w:r>
+        <w:rPr>
+          <w:b/>
+          <w:i/>
+          <w:color w:val="1F497D" w:themeColor="text2"/>
+          <w:lang w:val="en-US"/>
+        </w:rPr>
+        <w:t>The only other change is that instead of editing multiple files, you will edit the file: /</w:t>
+      </w:r>
+      <w:proofErr w:type="spellStart"/>
+      <w:r>
+        <w:rPr>
+          <w:b/>
+          <w:i/>
+          <w:color w:val="1F497D" w:themeColor="text2"/>
+          <w:lang w:val="en-US"/>
+        </w:rPr>
+        <w:t>etc</w:t>
+      </w:r>
+      <w:proofErr w:type="spellEnd"/>
+      <w:r>
+        <w:rPr>
+          <w:b/>
+          <w:i/>
+          <w:color w:val="1F497D" w:themeColor="text2"/>
+          <w:lang w:val="en-US"/>
+        </w:rPr>
+        <w:t>/</w:t>
+      </w:r>
+      <w:proofErr w:type="spellStart"/>
+      <w:r>
+        <w:rPr>
+          <w:b/>
+          <w:i/>
+          <w:color w:val="1F497D" w:themeColor="text2"/>
+          <w:lang w:val="en-US"/>
+        </w:rPr>
+        <w:t>named.conf</w:t>
+      </w:r>
+      <w:proofErr w:type="spellEnd"/>
+      <w:r>
+        <w:rPr>
+          <w:b/>
+          <w:i/>
+          <w:color w:val="1F497D" w:themeColor="text2"/>
+          <w:lang w:val="en-US"/>
+        </w:rPr>
+        <w:t xml:space="preserve"> directly. All options are set in this file – it is still recommended to add zone files separately and include </w:t>
+      </w:r>
+      <w:proofErr w:type="gramStart"/>
+      <w:r>
+        <w:rPr>
+          <w:b/>
+          <w:i/>
+          <w:color w:val="1F497D" w:themeColor="text2"/>
+          <w:lang w:val="en-US"/>
+        </w:rPr>
+        <w:t>them  inside</w:t>
+      </w:r>
+      <w:proofErr w:type="gramEnd"/>
+      <w:r>
+        <w:rPr>
+          <w:b/>
+          <w:i/>
+          <w:color w:val="1F497D" w:themeColor="text2"/>
+          <w:lang w:val="en-US"/>
+        </w:rPr>
+        <w:t xml:space="preserve"> /</w:t>
+      </w:r>
+      <w:proofErr w:type="spellStart"/>
+      <w:r>
+        <w:rPr>
+          <w:b/>
+          <w:i/>
+          <w:color w:val="1F497D" w:themeColor="text2"/>
+          <w:lang w:val="en-US"/>
+        </w:rPr>
+        <w:t>etc</w:t>
+      </w:r>
+      <w:proofErr w:type="spellEnd"/>
+      <w:r>
+        <w:rPr>
+          <w:b/>
+          <w:i/>
+          <w:color w:val="1F497D" w:themeColor="text2"/>
+          <w:lang w:val="en-US"/>
+        </w:rPr>
+        <w:t>/</w:t>
+      </w:r>
+      <w:proofErr w:type="spellStart"/>
+      <w:r>
+        <w:rPr>
+          <w:b/>
+          <w:i/>
+          <w:color w:val="1F497D" w:themeColor="text2"/>
+          <w:lang w:val="en-US"/>
+        </w:rPr>
+        <w:t>named.conf</w:t>
+      </w:r>
+      <w:proofErr w:type="spellEnd"/>
+      <w:r>
+        <w:rPr>
+          <w:b/>
+          <w:i/>
+          <w:color w:val="1F497D" w:themeColor="text2"/>
+          <w:lang w:val="en-US"/>
+        </w:rPr>
+        <w:t xml:space="preserve"> e.</w:t>
+      </w:r>
+      <w:commentRangeStart w:id="0"/>
+      <w:r>
+        <w:rPr>
+          <w:b/>
+          <w:i/>
+          <w:color w:val="1F497D" w:themeColor="text2"/>
+          <w:lang w:val="en-US"/>
+        </w:rPr>
+        <w:t>g</w:t>
+      </w:r>
+      <w:commentRangeEnd w:id="0"/>
+      <w:r>
+        <w:rPr>
+          <w:rStyle w:val="CommentReference"/>
+        </w:rPr>
+        <w:commentReference w:id="0"/>
+      </w:r>
+      <w:r>
+        <w:rPr>
+          <w:b/>
+          <w:i/>
+          <w:color w:val="1F497D" w:themeColor="text2"/>
+          <w:lang w:val="en-US"/>
+        </w:rPr>
+        <w:t xml:space="preserve">. </w:t>
+      </w:r>
+    </w:p>
+    <w:p>
+      <w:pPr>
+        <w:pBdr>
+          <w:top w:val="single" w:sz="4" w:space="1" w:color="auto"/>
+          <w:left w:val="single" w:sz="4" w:space="4" w:color="auto"/>
+          <w:bottom w:val="single" w:sz="4" w:space="1" w:color="auto"/>
+          <w:right w:val="single" w:sz="4" w:space="4" w:color="auto"/>
+        </w:pBdr>
+        <w:shd w:val="clear" w:color="auto" w:fill="92D050"/>
+        <w:rPr>
+          <w:b/>
+          <w:i/>
+          <w:color w:val="1F497D" w:themeColor="text2"/>
+          <w:lang w:val="en-US"/>
+        </w:rPr>
+      </w:pPr>
+      <w:r>
+        <w:rPr>
+          <w:b/>
+          <w:i/>
+          <w:color w:val="1F497D" w:themeColor="text2"/>
+          <w:lang w:val="en-US"/>
+        </w:rPr>
+        <w:t>Include “/</w:t>
+      </w:r>
+      <w:proofErr w:type="spellStart"/>
+      <w:r>
+        <w:rPr>
+          <w:b/>
+          <w:i/>
+          <w:color w:val="1F497D" w:themeColor="text2"/>
+          <w:lang w:val="en-US"/>
+        </w:rPr>
+        <w:t>etc</w:t>
+      </w:r>
+      <w:proofErr w:type="spellEnd"/>
+      <w:r>
+        <w:rPr>
+          <w:b/>
+          <w:i/>
+          <w:color w:val="1F497D" w:themeColor="text2"/>
+          <w:lang w:val="en-US"/>
+        </w:rPr>
+        <w:t xml:space="preserve">/named.edurekademo.com” </w:t>
+      </w:r>
+    </w:p>
+    <w:p>
+      <w:pPr>
+        <w:rPr>
+          <w:lang w:val="en-US"/>
+        </w:rPr>
+      </w:pPr>
+      <w:r>
+        <w:rPr>
+          <w:lang w:val="en-US"/>
+        </w:rPr>
+        <w:t xml:space="preserve">For client configuration, </w:t>
+      </w:r>
+    </w:p>
+    <w:p>
+      <w:pPr>
+        <w:rPr>
+          <w:lang w:val="en-US"/>
+        </w:rPr>
+      </w:pPr>
+      <w:r>
+        <w:rPr>
+          <w:lang w:val="en-US"/>
+        </w:rPr>
+        <w:t>You can simply edit /</w:t>
+      </w:r>
+      <w:proofErr w:type="spellStart"/>
+      <w:r>
+        <w:rPr>
+          <w:lang w:val="en-US"/>
+        </w:rPr>
+        <w:t>etc</w:t>
+      </w:r>
+      <w:proofErr w:type="spellEnd"/>
+      <w:r>
+        <w:rPr>
+          <w:lang w:val="en-US"/>
+        </w:rPr>
+        <w:t>/</w:t>
+      </w:r>
+      <w:proofErr w:type="spellStart"/>
+      <w:r>
+        <w:rPr>
+          <w:lang w:val="en-US"/>
+        </w:rPr>
+        <w:t>resolv.conf</w:t>
+      </w:r>
+      <w:proofErr w:type="spellEnd"/>
+      <w:r>
+        <w:rPr>
+          <w:lang w:val="en-US"/>
+        </w:rPr>
+        <w:t xml:space="preserve"> directly. </w:t>
+      </w:r>
+    </w:p>
+    <w:p>
+      <w:pPr>
         <w:pStyle w:val="Heading1"/>
         <w:rPr>
           <w:sz w:val="36"/>
@@ -4173,14 +4259,7 @@
           <w:sz w:val="36"/>
           <w:lang w:val="en-US"/>
         </w:rPr>
-        <w:t xml:space="preserve">Install </w:t>
-      </w:r>
-      <w:r>
-        <w:rPr>
-          <w:sz w:val="36"/>
-          <w:lang w:val="en-US"/>
-        </w:rPr>
-        <w:t xml:space="preserve">Apache/NGINX </w:t>
+        <w:t xml:space="preserve">Install Apache/NGINX </w:t>
       </w:r>
     </w:p>
     <w:tbl>
@@ -4218,184 +4297,155 @@
                 <w:lang w:val="en-US"/>
               </w:rPr>
             </w:pPr>
-            <w:proofErr w:type="spellStart"/>
             <w:r>
               <w:rPr>
                 <w:b/>
                 <w:i/>
                 <w:lang w:val="en-US"/>
               </w:rPr>
-              <w:t>sudo</w:t>
-            </w:r>
-            <w:proofErr w:type="spellEnd"/>
-            <w:r>
+              <w:t xml:space="preserve">sudo apt-get install apache2 </w:t>
+            </w:r>
+          </w:p>
+          <w:p>
+            <w:pPr>
+              <w:rPr>
+                <w:lang w:val="en-US"/>
+              </w:rPr>
+            </w:pPr>
+            <w:r>
+              <w:rPr>
+                <w:lang w:val="en-US"/>
+              </w:rPr>
+              <w:t xml:space="preserve">To install NGINX on Ubuntu 14, just type in </w:t>
+            </w:r>
+          </w:p>
+          <w:p>
+            <w:pPr>
               <w:rPr>
                 <w:b/>
                 <w:i/>
                 <w:lang w:val="en-US"/>
               </w:rPr>
-              <w:t xml:space="preserve"> apt-get install apache2 </w:t>
-            </w:r>
-          </w:p>
-          <w:p>
-            <w:pPr>
-              <w:rPr>
-                <w:lang w:val="en-US"/>
-              </w:rPr>
-            </w:pPr>
-            <w:r>
-              <w:rPr>
-                <w:lang w:val="en-US"/>
-              </w:rPr>
-              <w:t xml:space="preserve">To install NGINX on Ubuntu 14, just type in </w:t>
-            </w:r>
-          </w:p>
-          <w:p>
-            <w:pPr>
+            </w:pPr>
+            <w:r>
               <w:rPr>
                 <w:b/>
                 <w:i/>
                 <w:lang w:val="en-US"/>
               </w:rPr>
-            </w:pPr>
-            <w:proofErr w:type="spellStart"/>
+              <w:t xml:space="preserve">sudo </w:t>
+            </w:r>
             <w:r>
               <w:rPr>
                 <w:b/>
                 <w:i/>
                 <w:lang w:val="en-US"/>
               </w:rPr>
-              <w:t>sudo</w:t>
-            </w:r>
-            <w:proofErr w:type="spellEnd"/>
+              <w:t xml:space="preserve">apt-get install </w:t>
+            </w:r>
+            <w:proofErr w:type="spellStart"/>
             <w:r>
               <w:rPr>
                 <w:b/>
                 <w:i/>
                 <w:lang w:val="en-US"/>
               </w:rPr>
-              <w:t xml:space="preserve"> </w:t>
-            </w:r>
+              <w:t>nginx</w:t>
+            </w:r>
+            <w:proofErr w:type="spellEnd"/>
             <w:r>
               <w:rPr>
                 <w:b/>
                 <w:i/>
                 <w:lang w:val="en-US"/>
               </w:rPr>
-              <w:t xml:space="preserve">apt-get install </w:t>
-            </w:r>
-            <w:proofErr w:type="spellStart"/>
-            <w:r>
+              <w:t xml:space="preserve"> </w:t>
+            </w:r>
+          </w:p>
+          <w:p>
+            <w:pPr>
+              <w:rPr>
+                <w:lang w:val="en-US"/>
+              </w:rPr>
+            </w:pPr>
+            <w:r>
+              <w:rPr>
+                <w:lang w:val="en-US"/>
+              </w:rPr>
+              <w:t xml:space="preserve">To run both apache and NGINX at same time, either one of them should be edited to run on a different port other than the default 80. After making the change, just restart the services. E.g. </w:t>
+            </w:r>
+          </w:p>
+          <w:p>
+            <w:pPr>
               <w:rPr>
                 <w:b/>
                 <w:i/>
                 <w:lang w:val="en-US"/>
               </w:rPr>
-              <w:t>nginx</w:t>
-            </w:r>
-            <w:proofErr w:type="spellEnd"/>
+            </w:pPr>
             <w:r>
               <w:rPr>
                 <w:b/>
                 <w:i/>
                 <w:lang w:val="en-US"/>
               </w:rPr>
-              <w:t xml:space="preserve"> </w:t>
-            </w:r>
-          </w:p>
-          <w:p>
-            <w:pPr>
-              <w:rPr>
-                <w:lang w:val="en-US"/>
-              </w:rPr>
-            </w:pPr>
-            <w:r>
-              <w:rPr>
-                <w:lang w:val="en-US"/>
-              </w:rPr>
-              <w:t xml:space="preserve">To run both apache and NGINX at same time, either one of them should be edited to run on a different port other than the default 80. After making the change, just restart the services. E.g. </w:t>
-            </w:r>
-          </w:p>
-          <w:p>
-            <w:pPr>
+              <w:t>service [</w:t>
+            </w:r>
+            <w:proofErr w:type="spellStart"/>
+            <w:r>
               <w:rPr>
                 <w:b/>
                 <w:i/>
                 <w:lang w:val="en-US"/>
               </w:rPr>
-            </w:pPr>
+              <w:t>apache|nginx</w:t>
+            </w:r>
+            <w:proofErr w:type="spellEnd"/>
             <w:r>
               <w:rPr>
                 <w:b/>
                 <w:i/>
                 <w:lang w:val="en-US"/>
               </w:rPr>
-              <w:t>service [</w:t>
-            </w:r>
-            <w:proofErr w:type="spellStart"/>
-            <w:r>
+              <w:t xml:space="preserve">] restart </w:t>
+            </w:r>
+          </w:p>
+          <w:p>
+            <w:pPr>
+              <w:rPr>
+                <w:lang w:val="en-US"/>
+              </w:rPr>
+            </w:pPr>
+          </w:p>
+          <w:p>
+            <w:pPr>
+              <w:rPr>
+                <w:lang w:val="en-US"/>
+              </w:rPr>
+            </w:pPr>
+            <w:r>
+              <w:rPr>
+                <w:lang w:val="en-US"/>
+              </w:rPr>
+              <w:lastRenderedPageBreak/>
+              <w:t xml:space="preserve">To install NGINX or Apache on Centos 6.8, type in: </w:t>
+            </w:r>
+          </w:p>
+          <w:p>
+            <w:pPr>
               <w:rPr>
                 <w:b/>
                 <w:i/>
                 <w:lang w:val="en-US"/>
               </w:rPr>
-              <w:t>apache|nginx</w:t>
-            </w:r>
-            <w:proofErr w:type="spellEnd"/>
+            </w:pPr>
             <w:r>
               <w:rPr>
                 <w:b/>
                 <w:i/>
                 <w:lang w:val="en-US"/>
               </w:rPr>
-              <w:t xml:space="preserve">] restart </w:t>
-            </w:r>
-          </w:p>
-          <w:p>
-            <w:pPr>
-              <w:rPr>
-                <w:lang w:val="en-US"/>
-              </w:rPr>
-            </w:pPr>
-          </w:p>
-          <w:p>
-            <w:pPr>
-              <w:rPr>
-                <w:lang w:val="en-US"/>
-              </w:rPr>
-            </w:pPr>
-            <w:r>
-              <w:rPr>
-                <w:lang w:val="en-US"/>
-              </w:rPr>
-              <w:t xml:space="preserve">To install NGINX or Apache on Centos 6.8, type in: </w:t>
-            </w:r>
-          </w:p>
-          <w:p>
-            <w:pPr>
-              <w:rPr>
-                <w:b/>
-                <w:i/>
-                <w:lang w:val="en-US"/>
-              </w:rPr>
-            </w:pPr>
-            <w:proofErr w:type="spellStart"/>
-            <w:r>
-              <w:rPr>
-                <w:b/>
-                <w:i/>
-                <w:lang w:val="en-US"/>
-              </w:rPr>
-              <w:t>sudo</w:t>
-            </w:r>
-            <w:proofErr w:type="spellEnd"/>
-            <w:r>
-              <w:rPr>
-                <w:b/>
-                <w:i/>
-                <w:lang w:val="en-US"/>
-              </w:rPr>
-              <w:t xml:space="preserve"> yum install [</w:t>
+              <w:t>sudo yum install [</w:t>
             </w:r>
             <w:proofErr w:type="spellStart"/>
             <w:r>
@@ -4494,29 +4544,7 @@
           <w:sz w:val="36"/>
           <w:lang w:val="en-US"/>
         </w:rPr>
-        <w:lastRenderedPageBreak/>
-        <w:t xml:space="preserve">Install </w:t>
-      </w:r>
-      <w:r>
-        <w:rPr>
-          <w:sz w:val="36"/>
-          <w:lang w:val="en-US"/>
-        </w:rPr>
-        <w:t>HA PROXY on</w:t>
-      </w:r>
-      <w:r>
-        <w:rPr>
-          <w:sz w:val="36"/>
-          <w:lang w:val="en-US"/>
-        </w:rPr>
-        <w:t xml:space="preserve"> </w:t>
-      </w:r>
-      <w:r>
-        <w:rPr>
-          <w:sz w:val="36"/>
-          <w:lang w:val="en-US"/>
-        </w:rPr>
-        <w:t>Ubuntu 14.04</w:t>
+        <w:t>Install HA PROXY on Ubuntu 14.04</w:t>
       </w:r>
     </w:p>
     <w:p>
@@ -4583,19 +4611,11 @@
                 <w:lang w:val="en-US"/>
               </w:rPr>
             </w:pPr>
-            <w:proofErr w:type="spellStart"/>
-            <w:r>
-              <w:rPr>
-                <w:lang w:val="en-US"/>
-              </w:rPr>
-              <w:t>sudo</w:t>
-            </w:r>
-            <w:proofErr w:type="spellEnd"/>
-            <w:r>
-              <w:rPr>
-                <w:lang w:val="en-US"/>
-              </w:rPr>
-              <w:t xml:space="preserve"> add-apt-repository </w:t>
+            <w:r>
+              <w:rPr>
+                <w:lang w:val="en-US"/>
+              </w:rPr>
+              <w:t xml:space="preserve">sudo add-apt-repository </w:t>
             </w:r>
             <w:proofErr w:type="spellStart"/>
             <w:proofErr w:type="gramStart"/>
@@ -4633,95 +4653,133 @@
                 <w:lang w:val="en-US"/>
               </w:rPr>
             </w:pPr>
+            <w:r>
+              <w:rPr>
+                <w:lang w:val="en-US"/>
+              </w:rPr>
+              <w:t>sudo apt-get update</w:t>
+            </w:r>
+          </w:p>
+          <w:p>
+            <w:pPr>
+              <w:rPr>
+                <w:lang w:val="en-US"/>
+              </w:rPr>
+            </w:pPr>
+            <w:r>
+              <w:rPr>
+                <w:lang w:val="en-US"/>
+              </w:rPr>
+              <w:t xml:space="preserve">sudo apt-get </w:t>
+            </w:r>
             <w:proofErr w:type="spellStart"/>
             <w:r>
               <w:rPr>
                 <w:lang w:val="en-US"/>
               </w:rPr>
-              <w:t>sudo</w:t>
+              <w:t>dist</w:t>
             </w:r>
             <w:proofErr w:type="spellEnd"/>
             <w:r>
               <w:rPr>
                 <w:lang w:val="en-US"/>
               </w:rPr>
-              <w:t xml:space="preserve"> apt-get update</w:t>
-            </w:r>
-          </w:p>
-          <w:p>
-            <w:pPr>
-              <w:rPr>
-                <w:lang w:val="en-US"/>
-              </w:rPr>
-            </w:pPr>
+              <w:t>-upgrade</w:t>
+            </w:r>
+          </w:p>
+          <w:p>
+            <w:pPr>
+              <w:rPr>
+                <w:lang w:val="en-US"/>
+              </w:rPr>
+            </w:pPr>
+            <w:r>
+              <w:rPr>
+                <w:lang w:val="en-US"/>
+              </w:rPr>
+              <w:t>#install HA Proxy</w:t>
+            </w:r>
+          </w:p>
+          <w:p>
+            <w:pPr>
+              <w:rPr>
+                <w:lang w:val="en-US"/>
+              </w:rPr>
+            </w:pPr>
+            <w:r>
+              <w:rPr>
+                <w:lang w:val="en-US"/>
+              </w:rPr>
+              <w:t xml:space="preserve">sudo apt-get install </w:t>
+            </w:r>
             <w:proofErr w:type="spellStart"/>
             <w:r>
               <w:rPr>
                 <w:lang w:val="en-US"/>
               </w:rPr>
-              <w:t>sudo</w:t>
+              <w:t>haproxy</w:t>
             </w:r>
             <w:proofErr w:type="spellEnd"/>
-            <w:r>
-              <w:rPr>
-                <w:lang w:val="en-US"/>
-              </w:rPr>
-              <w:t xml:space="preserve"> apt-get </w:t>
+          </w:p>
+          <w:p>
+            <w:pPr>
+              <w:rPr>
+                <w:lang w:val="en-US"/>
+              </w:rPr>
+            </w:pPr>
+            <w:r>
+              <w:rPr>
+                <w:lang w:val="en-US"/>
+              </w:rPr>
+              <w:t># Configure HA Proxy...</w:t>
+            </w:r>
+          </w:p>
+          <w:p>
+            <w:pPr>
+              <w:rPr>
+                <w:lang w:val="en-US"/>
+              </w:rPr>
+            </w:pPr>
+            <w:r>
+              <w:rPr>
+                <w:lang w:val="en-US"/>
+              </w:rPr>
+              <w:t>#Edit /</w:t>
             </w:r>
             <w:proofErr w:type="spellStart"/>
             <w:r>
               <w:rPr>
                 <w:lang w:val="en-US"/>
               </w:rPr>
-              <w:t>dist</w:t>
+              <w:t>etc</w:t>
             </w:r>
             <w:proofErr w:type="spellEnd"/>
             <w:r>
               <w:rPr>
                 <w:lang w:val="en-US"/>
               </w:rPr>
-              <w:t>-upgrade</w:t>
-            </w:r>
-          </w:p>
-          <w:p>
-            <w:pPr>
-              <w:rPr>
-                <w:lang w:val="en-US"/>
-              </w:rPr>
-            </w:pPr>
-            <w:r>
-              <w:rPr>
-                <w:lang w:val="en-US"/>
-              </w:rPr>
-              <w:t>#install HA Proxy</w:t>
-            </w:r>
-          </w:p>
-          <w:p>
-            <w:pPr>
-              <w:rPr>
-                <w:lang w:val="en-US"/>
-              </w:rPr>
-            </w:pPr>
+              <w:t>/</w:t>
+            </w:r>
             <w:proofErr w:type="spellStart"/>
             <w:r>
               <w:rPr>
                 <w:lang w:val="en-US"/>
               </w:rPr>
-              <w:t>sudo</w:t>
+              <w:t>haproxy</w:t>
             </w:r>
             <w:proofErr w:type="spellEnd"/>
             <w:r>
               <w:rPr>
                 <w:lang w:val="en-US"/>
               </w:rPr>
-              <w:t xml:space="preserve"> apt-get install </w:t>
+              <w:t>/</w:t>
             </w:r>
             <w:proofErr w:type="spellStart"/>
             <w:r>
               <w:rPr>
                 <w:lang w:val="en-US"/>
               </w:rPr>
-              <w:t>haproxy</w:t>
+              <w:t>haproxy.cfg</w:t>
             </w:r>
             <w:proofErr w:type="spellEnd"/>
           </w:p>
@@ -4735,55 +4793,81 @@
               <w:rPr>
                 <w:lang w:val="en-US"/>
               </w:rPr>
-              <w:t># Configure HA Proxy...</w:t>
-            </w:r>
-          </w:p>
-          <w:p>
-            <w:pPr>
-              <w:rPr>
-                <w:lang w:val="en-US"/>
-              </w:rPr>
-            </w:pPr>
-            <w:r>
-              <w:rPr>
-                <w:lang w:val="en-US"/>
-              </w:rPr>
-              <w:t>#Edit /</w:t>
+              <w:t xml:space="preserve">#set </w:t>
             </w:r>
             <w:proofErr w:type="spellStart"/>
             <w:r>
               <w:rPr>
                 <w:lang w:val="en-US"/>
               </w:rPr>
-              <w:t>etc</w:t>
+              <w:t>maxconn</w:t>
             </w:r>
             <w:proofErr w:type="spellEnd"/>
             <w:r>
               <w:rPr>
                 <w:lang w:val="en-US"/>
               </w:rPr>
-              <w:t>/</w:t>
+              <w:t xml:space="preserve"> to appropriate size.... This is done in global section</w:t>
+            </w:r>
+          </w:p>
+          <w:p>
+            <w:pPr>
+              <w:rPr>
+                <w:lang w:val="en-US"/>
+              </w:rPr>
+            </w:pPr>
+            <w:r>
+              <w:rPr>
+                <w:lang w:val="en-US"/>
+              </w:rPr>
+              <w:t>#in default section, under line mode http</w:t>
+            </w:r>
+          </w:p>
+          <w:p>
+            <w:pPr>
+              <w:rPr>
+                <w:lang w:val="en-US"/>
+              </w:rPr>
+            </w:pPr>
+            <w:r>
+              <w:rPr>
+                <w:lang w:val="en-US"/>
+              </w:rPr>
+              <w:t xml:space="preserve"># add </w:t>
             </w:r>
             <w:proofErr w:type="spellStart"/>
             <w:r>
               <w:rPr>
                 <w:lang w:val="en-US"/>
               </w:rPr>
-              <w:t>haproxy</w:t>
+              <w:t>follwing</w:t>
             </w:r>
             <w:proofErr w:type="spellEnd"/>
             <w:r>
               <w:rPr>
                 <w:lang w:val="en-US"/>
               </w:rPr>
-              <w:t>/</w:t>
+              <w:t xml:space="preserve"> lines</w:t>
+            </w:r>
+          </w:p>
+          <w:p>
+            <w:pPr>
+              <w:rPr>
+                <w:lang w:val="en-US"/>
+              </w:rPr>
+            </w:pPr>
+            <w:r>
+              <w:rPr>
+                <w:lang w:val="en-US"/>
+              </w:rPr>
+              <w:t xml:space="preserve">option </w:t>
             </w:r>
             <w:proofErr w:type="spellStart"/>
             <w:r>
               <w:rPr>
                 <w:lang w:val="en-US"/>
               </w:rPr>
-              <w:t>haproxy.cfg</w:t>
+              <w:t>forwardfor</w:t>
             </w:r>
             <w:proofErr w:type="spellEnd"/>
           </w:p>
@@ -4797,284 +4881,196 @@
               <w:rPr>
                 <w:lang w:val="en-US"/>
               </w:rPr>
-              <w:t xml:space="preserve">#set </w:t>
+              <w:t>option http-server-close</w:t>
+            </w:r>
+          </w:p>
+          <w:p>
+            <w:pPr>
+              <w:rPr>
+                <w:lang w:val="en-US"/>
+              </w:rPr>
+            </w:pPr>
+            <w:r>
+              <w:rPr>
+                <w:lang w:val="en-US"/>
+              </w:rPr>
+              <w:t xml:space="preserve">#This will add X-Forwarded-For headers to each request, as well as reduce the latency between </w:t>
             </w:r>
             <w:proofErr w:type="spellStart"/>
             <w:r>
               <w:rPr>
                 <w:lang w:val="en-US"/>
               </w:rPr>
-              <w:t>maxconn</w:t>
+              <w:t>HAProxy</w:t>
             </w:r>
             <w:proofErr w:type="spellEnd"/>
             <w:r>
               <w:rPr>
                 <w:lang w:val="en-US"/>
               </w:rPr>
-              <w:t xml:space="preserve"> to appropriate size.... This is done in global section</w:t>
-            </w:r>
-          </w:p>
-          <w:p>
-            <w:pPr>
-              <w:rPr>
-                <w:lang w:val="en-US"/>
-              </w:rPr>
-            </w:pPr>
-            <w:r>
-              <w:rPr>
-                <w:lang w:val="en-US"/>
-              </w:rPr>
-              <w:t>#in default section, under line mode http</w:t>
-            </w:r>
-          </w:p>
-          <w:p>
-            <w:pPr>
-              <w:rPr>
-                <w:lang w:val="en-US"/>
-              </w:rPr>
-            </w:pPr>
-            <w:r>
-              <w:rPr>
-                <w:lang w:val="en-US"/>
-              </w:rPr>
-              <w:t xml:space="preserve"># add </w:t>
+              <w:t xml:space="preserve"> and to preserve client persistent connections</w:t>
+            </w:r>
+          </w:p>
+          <w:p>
+            <w:pPr>
+              <w:rPr>
+                <w:lang w:val="en-US"/>
+              </w:rPr>
+            </w:pPr>
+            <w:r>
+              <w:rPr>
+                <w:lang w:val="en-US"/>
+              </w:rPr>
+              <w:t># Add a frontend...</w:t>
+            </w:r>
+          </w:p>
+          <w:p>
+            <w:pPr>
+              <w:rPr>
+                <w:lang w:val="en-US"/>
+              </w:rPr>
+            </w:pPr>
+            <w:r>
+              <w:rPr>
+                <w:lang w:val="en-US"/>
+              </w:rPr>
+              <w:t>frontend http-frontend</w:t>
+            </w:r>
+          </w:p>
+          <w:p>
+            <w:pPr>
+              <w:rPr>
+                <w:lang w:val="en-US"/>
+              </w:rPr>
+            </w:pPr>
+            <w:r>
+              <w:rPr>
+                <w:lang w:val="en-US"/>
+              </w:rPr>
+              <w:t xml:space="preserve">    bind 192.168.33.</w:t>
+            </w:r>
+            <w:r>
+              <w:rPr>
+                <w:lang w:val="en-US"/>
+              </w:rPr>
+              <w:t>87:80</w:t>
+            </w:r>
+            <w:r>
+              <w:rPr>
+                <w:lang w:val="en-US"/>
+              </w:rPr>
+              <w:t xml:space="preserve"> # This is the Public IP to which servers will connect</w:t>
+            </w:r>
+          </w:p>
+          <w:p>
+            <w:pPr>
+              <w:rPr>
+                <w:lang w:val="en-US"/>
+              </w:rPr>
+            </w:pPr>
+            <w:r>
+              <w:rPr>
+                <w:lang w:val="en-US"/>
+              </w:rPr>
+              <w:t xml:space="preserve">    </w:t>
             </w:r>
             <w:proofErr w:type="spellStart"/>
             <w:r>
               <w:rPr>
                 <w:lang w:val="en-US"/>
               </w:rPr>
-              <w:t>follwing</w:t>
+              <w:t>reqadd</w:t>
             </w:r>
             <w:proofErr w:type="spellEnd"/>
             <w:r>
               <w:rPr>
                 <w:lang w:val="en-US"/>
               </w:rPr>
-              <w:t xml:space="preserve"> lines</w:t>
-            </w:r>
-          </w:p>
-          <w:p>
-            <w:pPr>
-              <w:rPr>
-                <w:lang w:val="en-US"/>
-              </w:rPr>
-            </w:pPr>
-            <w:r>
-              <w:rPr>
-                <w:lang w:val="en-US"/>
-              </w:rPr>
-              <w:t xml:space="preserve">option </w:t>
+              <w:t xml:space="preserve"> X-Forwarded-</w:t>
+            </w:r>
+            <w:proofErr w:type="gramStart"/>
+            <w:r>
+              <w:rPr>
+                <w:lang w:val="en-US"/>
+              </w:rPr>
+              <w:t>Proto:\</w:t>
+            </w:r>
+            <w:proofErr w:type="gramEnd"/>
+            <w:r>
+              <w:rPr>
+                <w:lang w:val="en-US"/>
+              </w:rPr>
+              <w:t xml:space="preserve"> http</w:t>
+            </w:r>
+          </w:p>
+          <w:p>
+            <w:pPr>
+              <w:rPr>
+                <w:lang w:val="en-US"/>
+              </w:rPr>
+            </w:pPr>
+            <w:r>
+              <w:rPr>
+                <w:lang w:val="en-US"/>
+              </w:rPr>
+              <w:t xml:space="preserve">    </w:t>
             </w:r>
             <w:proofErr w:type="spellStart"/>
             <w:r>
               <w:rPr>
                 <w:lang w:val="en-US"/>
               </w:rPr>
-              <w:t>forwardfor</w:t>
+              <w:t>default_backend</w:t>
             </w:r>
             <w:proofErr w:type="spellEnd"/>
-          </w:p>
-          <w:p>
-            <w:pPr>
-              <w:rPr>
-                <w:lang w:val="en-US"/>
-              </w:rPr>
-            </w:pPr>
-            <w:r>
-              <w:rPr>
-                <w:lang w:val="en-US"/>
-              </w:rPr>
-              <w:t>option http-server-close</w:t>
-            </w:r>
-          </w:p>
-          <w:p>
-            <w:pPr>
-              <w:rPr>
-                <w:lang w:val="en-US"/>
-              </w:rPr>
-            </w:pPr>
-            <w:r>
-              <w:rPr>
-                <w:lang w:val="en-US"/>
-              </w:rPr>
-              <w:t xml:space="preserve">#This will add X-Forwarded-For headers to each request, as well as reduce the latency between </w:t>
+            <w:r>
+              <w:rPr>
+                <w:lang w:val="en-US"/>
+              </w:rPr>
+              <w:t xml:space="preserve"> </w:t>
             </w:r>
             <w:proofErr w:type="spellStart"/>
             <w:r>
               <w:rPr>
                 <w:lang w:val="en-US"/>
               </w:rPr>
-              <w:t>HAProxy</w:t>
+              <w:t>wwwbackend</w:t>
             </w:r>
             <w:proofErr w:type="spellEnd"/>
-            <w:r>
-              <w:rPr>
-                <w:lang w:val="en-US"/>
-              </w:rPr>
-              <w:t xml:space="preserve"> and to preserve client persistent connections</w:t>
-            </w:r>
-          </w:p>
-          <w:p>
-            <w:pPr>
-              <w:rPr>
-                <w:lang w:val="en-US"/>
-              </w:rPr>
-            </w:pPr>
-            <w:r>
-              <w:rPr>
-                <w:lang w:val="en-US"/>
-              </w:rPr>
-              <w:t># Add a frontend...</w:t>
-            </w:r>
-          </w:p>
-          <w:p>
-            <w:pPr>
-              <w:rPr>
-                <w:lang w:val="en-US"/>
-              </w:rPr>
-            </w:pPr>
-            <w:r>
-              <w:rPr>
-                <w:lang w:val="en-US"/>
-              </w:rPr>
-              <w:t>frontend http-frontend</w:t>
-            </w:r>
-          </w:p>
-          <w:p>
-            <w:pPr>
-              <w:rPr>
-                <w:lang w:val="en-US"/>
-              </w:rPr>
-            </w:pPr>
-            <w:r>
-              <w:rPr>
-                <w:lang w:val="en-US"/>
-              </w:rPr>
-              <w:t xml:space="preserve">    bind 192.168.33.</w:t>
-            </w:r>
-            <w:r>
-              <w:rPr>
-                <w:lang w:val="en-US"/>
-              </w:rPr>
-              <w:t>87:80</w:t>
-            </w:r>
-            <w:r>
-              <w:rPr>
-                <w:lang w:val="en-US"/>
-              </w:rPr>
-              <w:t xml:space="preserve"> # This is the Public IP to which servers will connect</w:t>
-            </w:r>
-          </w:p>
-          <w:p>
-            <w:pPr>
-              <w:rPr>
-                <w:lang w:val="en-US"/>
-              </w:rPr>
-            </w:pPr>
-            <w:r>
-              <w:rPr>
-                <w:lang w:val="en-US"/>
-              </w:rPr>
-              <w:t xml:space="preserve">    </w:t>
+          </w:p>
+          <w:p>
+            <w:pPr>
+              <w:rPr>
+                <w:lang w:val="en-US"/>
+              </w:rPr>
+            </w:pPr>
+            <w:r>
+              <w:rPr>
+                <w:lang w:val="en-US"/>
+              </w:rPr>
+              <w:t># Add backend</w:t>
+            </w:r>
+          </w:p>
+          <w:p>
+            <w:pPr>
+              <w:rPr>
+                <w:lang w:val="en-US"/>
+              </w:rPr>
+            </w:pPr>
+            <w:r>
+              <w:rPr>
+                <w:lang w:val="en-US"/>
+              </w:rPr>
+              <w:t xml:space="preserve">backend </w:t>
             </w:r>
             <w:proofErr w:type="spellStart"/>
             <w:r>
               <w:rPr>
                 <w:lang w:val="en-US"/>
               </w:rPr>
-              <w:t>reqadd</w:t>
+              <w:t>wwwbackend</w:t>
             </w:r>
             <w:proofErr w:type="spellEnd"/>
-            <w:r>
-              <w:rPr>
-                <w:lang w:val="en-US"/>
-              </w:rPr>
-              <w:t xml:space="preserve"> X-Forwarded-</w:t>
-            </w:r>
-            <w:proofErr w:type="gramStart"/>
-            <w:r>
-              <w:rPr>
-                <w:lang w:val="en-US"/>
-              </w:rPr>
-              <w:t>Proto:\</w:t>
-            </w:r>
-            <w:proofErr w:type="gramEnd"/>
-            <w:r>
-              <w:rPr>
-                <w:lang w:val="en-US"/>
-              </w:rPr>
-              <w:t xml:space="preserve"> http</w:t>
-            </w:r>
-          </w:p>
-          <w:p>
-            <w:pPr>
-              <w:rPr>
-                <w:lang w:val="en-US"/>
-              </w:rPr>
-            </w:pPr>
-            <w:r>
-              <w:rPr>
-                <w:lang w:val="en-US"/>
-              </w:rPr>
-              <w:t xml:space="preserve">    </w:t>
-            </w:r>
-            <w:proofErr w:type="spellStart"/>
-            <w:r>
-              <w:rPr>
-                <w:lang w:val="en-US"/>
-              </w:rPr>
-              <w:t>default_backend</w:t>
-            </w:r>
-            <w:proofErr w:type="spellEnd"/>
-            <w:r>
-              <w:rPr>
-                <w:lang w:val="en-US"/>
-              </w:rPr>
-              <w:t xml:space="preserve"> </w:t>
-            </w:r>
-            <w:proofErr w:type="spellStart"/>
-            <w:r>
-              <w:rPr>
-                <w:lang w:val="en-US"/>
-              </w:rPr>
-              <w:t>wwwbackend</w:t>
-            </w:r>
-            <w:proofErr w:type="spellEnd"/>
-          </w:p>
-          <w:p>
-            <w:pPr>
-              <w:rPr>
-                <w:lang w:val="en-US"/>
-              </w:rPr>
-            </w:pPr>
-            <w:r>
-              <w:rPr>
-                <w:lang w:val="en-US"/>
-              </w:rPr>
-              <w:t># Add backend</w:t>
-            </w:r>
-          </w:p>
-          <w:p>
-            <w:pPr>
-              <w:rPr>
-                <w:lang w:val="en-US"/>
-              </w:rPr>
-            </w:pPr>
-            <w:r>
-              <w:rPr>
-                <w:lang w:val="en-US"/>
-              </w:rPr>
-              <w:t xml:space="preserve">backend </w:t>
-            </w:r>
-            <w:proofErr w:type="spellStart"/>
-            <w:r>
-              <w:rPr>
-                <w:lang w:val="en-US"/>
-              </w:rPr>
-              <w:t>wwwbackend</w:t>
-            </w:r>
-            <w:proofErr w:type="spellEnd"/>
           </w:p>
           <w:p>
             <w:pPr>
@@ -5194,19 +5190,11 @@
                 <w:lang w:val="en-US"/>
               </w:rPr>
             </w:pPr>
-            <w:proofErr w:type="spellStart"/>
-            <w:r>
-              <w:rPr>
-                <w:lang w:val="en-US"/>
-              </w:rPr>
-              <w:t>sudo</w:t>
-            </w:r>
-            <w:proofErr w:type="spellEnd"/>
-            <w:r>
-              <w:rPr>
-                <w:lang w:val="en-US"/>
-              </w:rPr>
-              <w:t xml:space="preserve"> service </w:t>
+            <w:r>
+              <w:rPr>
+                <w:lang w:val="en-US"/>
+              </w:rPr>
+              <w:t xml:space="preserve">sudo service </w:t>
             </w:r>
             <w:proofErr w:type="spellStart"/>
             <w:r>
@@ -5247,10 +5235,10 @@
       </w:r>
     </w:p>
     <w:sectPr>
-      <w:headerReference w:type="even" r:id="rId22"/>
-      <w:headerReference w:type="default" r:id="rId23"/>
-      <w:headerReference w:type="first" r:id="rId24"/>
-      <w:footerReference w:type="first" r:id="rId25"/>
+      <w:headerReference w:type="even" r:id="rId24"/>
+      <w:headerReference w:type="default" r:id="rId25"/>
+      <w:headerReference w:type="first" r:id="rId26"/>
+      <w:footerReference w:type="first" r:id="rId27"/>
       <w:pgSz w:w="11906" w:h="16838"/>
       <w:pgMar w:top="1440" w:right="1440" w:bottom="1440" w:left="990" w:header="706" w:footer="706" w:gutter="0"/>
       <w:pgNumType w:start="0"/>
@@ -5260,6 +5248,35 @@
     </w:sectPr>
   </w:body>
 </w:document>
+</file>
+
+<file path=word/comments.xml><?xml version="1.0" encoding="utf-8"?>
+<w:comments xmlns:wpc="http://schemas.microsoft.com/office/word/2010/wordprocessingCanvas" xmlns:cx="http://schemas.microsoft.com/office/drawing/2014/chartex" xmlns:cx1="http://schemas.microsoft.com/office/drawing/2015/9/8/chartex" xmlns:cx2="http://schemas.microsoft.com/office/drawing/2015/10/21/chartex" xmlns:cx3="http://schemas.microsoft.com/office/drawing/2016/5/9/chartex" xmlns:cx4="http://schemas.microsoft.com/office/drawing/2016/5/10/chartex" xmlns:cx5="http://schemas.microsoft.com/office/drawing/2016/5/11/chartex" xmlns:mc="http://schemas.openxmlformats.org/markup-compatibility/2006" xmlns:o="urn:schemas-microsoft-com:office:office" xmlns:r="http://schemas.openxmlformats.org/officeDocument/2006/relationships" xmlns:m="http://schemas.openxmlformats.org/officeDocument/2006/math" xmlns:v="urn:schemas-microsoft-com:vml" xmlns:wp14="http://schemas.microsoft.com/office/word/2010/wordprocessingDrawing" xmlns:wp="http://schemas.openxmlformats.org/drawingml/2006/wordprocessingDrawing" xmlns:w10="urn:schemas-microsoft-com:office:word" xmlns:w="http://schemas.openxmlformats.org/wordprocessingml/2006/main" xmlns:w14="http://schemas.microsoft.com/office/word/2010/wordml" xmlns:w15="http://schemas.microsoft.com/office/word/2012/wordml" xmlns:w16se="http://schemas.microsoft.com/office/word/2015/wordml/symex" xmlns:wpg="http://schemas.microsoft.com/office/word/2010/wordprocessingGroup" xmlns:wpi="http://schemas.microsoft.com/office/word/2010/wordprocessingInk" xmlns:wne="http://schemas.microsoft.com/office/word/2006/wordml" xmlns:wps="http://schemas.microsoft.com/office/word/2010/wordprocessingShape" mc:Ignorable="w14 w15 w16se wp14">
+  <w:comment w:id="0" w:author="Seshagiri Sriram" w:date="2016-11-06T18:31:00Z" w:initials="SS">
+    <w:p>
+      <w:pPr>
+        <w:pStyle w:val="CommentText"/>
+      </w:pPr>
+      <w:r>
+        <w:rPr>
+          <w:rStyle w:val="CommentReference"/>
+        </w:rPr>
+        <w:annotationRef/>
+      </w:r>
+      <w:r>
+        <w:t>Added correction for Centos.</w:t>
+      </w:r>
+      <w:bookmarkStart w:id="1" w:name="_GoBack"/>
+      <w:bookmarkEnd w:id="1"/>
+    </w:p>
+  </w:comment>
+</w:comments>
+</file>
+
+<file path=word/commentsExtended.xml><?xml version="1.0" encoding="utf-8"?>
+<w15:commentsEx xmlns:wpc="http://schemas.microsoft.com/office/word/2010/wordprocessingCanvas" xmlns:cx="http://schemas.microsoft.com/office/drawing/2014/chartex" xmlns:cx1="http://schemas.microsoft.com/office/drawing/2015/9/8/chartex" xmlns:cx2="http://schemas.microsoft.com/office/drawing/2015/10/21/chartex" xmlns:cx3="http://schemas.microsoft.com/office/drawing/2016/5/9/chartex" xmlns:cx4="http://schemas.microsoft.com/office/drawing/2016/5/10/chartex" xmlns:cx5="http://schemas.microsoft.com/office/drawing/2016/5/11/chartex" xmlns:mc="http://schemas.openxmlformats.org/markup-compatibility/2006" xmlns:o="urn:schemas-microsoft-com:office:office" xmlns:r="http://schemas.openxmlformats.org/officeDocument/2006/relationships" xmlns:m="http://schemas.openxmlformats.org/officeDocument/2006/math" xmlns:v="urn:schemas-microsoft-com:vml" xmlns:wp14="http://schemas.microsoft.com/office/word/2010/wordprocessingDrawing" xmlns:wp="http://schemas.openxmlformats.org/drawingml/2006/wordprocessingDrawing" xmlns:w10="urn:schemas-microsoft-com:office:word" xmlns:w="http://schemas.openxmlformats.org/wordprocessingml/2006/main" xmlns:w14="http://schemas.microsoft.com/office/word/2010/wordml" xmlns:w15="http://schemas.microsoft.com/office/word/2012/wordml" xmlns:w16se="http://schemas.microsoft.com/office/word/2015/wordml/symex" xmlns:wpg="http://schemas.microsoft.com/office/word/2010/wordprocessingGroup" xmlns:wpi="http://schemas.microsoft.com/office/word/2010/wordprocessingInk" xmlns:wne="http://schemas.microsoft.com/office/word/2006/wordml" xmlns:wps="http://schemas.microsoft.com/office/word/2010/wordprocessingShape" mc:Ignorable="w14 w15 w16se wp14">
+  <w15:commentEx w15:paraId="1C5AF198" w15:done="0"/>
+</w15:commentsEx>
 </file>
 
 <file path=word/endnotes.xml><?xml version="1.0" encoding="utf-8"?>
@@ -5341,7 +5358,7 @@
         <w:noProof/>
         <w:lang w:eastAsia="en-IN"/>
       </w:rPr>
-      <w:pict>
+      <w:pict w14:anchorId="211E06BC">
         <v:shapetype id="_x0000_t75" coordsize="21600,21600" o:spt="75" o:preferrelative="t" path="m@4@5l@4@11@9@11@9@5xe" filled="f" stroked="f">
           <v:stroke joinstyle="miter"/>
           <v:formulas>
@@ -5384,7 +5401,7 @@
         <w:sz w:val="28"/>
         <w:lang w:eastAsia="en-IN"/>
       </w:rPr>
-      <w:pict>
+      <w:pict w14:anchorId="17F517E4">
         <v:shapetype id="_x0000_t75" coordsize="21600,21600" o:spt="75" o:preferrelative="t" path="m@4@5l@4@11@9@11@9@5xe" filled="f" stroked="f">
           <v:stroke joinstyle="miter"/>
           <v:formulas>
@@ -5478,7 +5495,7 @@
         <w:lang w:val="en-US"/>
       </w:rPr>
       <w:drawing>
-        <wp:anchor distT="0" distB="0" distL="114300" distR="114300" simplePos="0" relativeHeight="251668480" behindDoc="1" locked="0" layoutInCell="0" allowOverlap="1">
+        <wp:anchor distT="0" distB="0" distL="114300" distR="114300" simplePos="0" relativeHeight="251668480" behindDoc="1" locked="0" layoutInCell="0" allowOverlap="1" wp14:anchorId="30A24525" wp14:editId="5C436293">
           <wp:simplePos x="0" y="0"/>
           <wp:positionH relativeFrom="margin">
             <wp:align>center</wp:align>
@@ -5544,7 +5561,7 @@
         <w:sz w:val="18"/>
         <w:lang w:eastAsia="en-IN"/>
       </w:rPr>
-      <w:pict>
+      <w:pict w14:anchorId="20297BD8">
         <v:shapetype id="_x0000_t75" coordsize="21600,21600" o:spt="75" o:preferrelative="t" path="m@4@5l@4@11@9@11@9@5xe" filled="f" stroked="f">
           <v:stroke joinstyle="miter"/>
           <v:formulas>
@@ -8242,6 +8259,14 @@
   </w:num>
   <w:numIdMacAtCleanup w:val="3"/>
 </w:numbering>
+</file>
+
+<file path=word/people.xml><?xml version="1.0" encoding="utf-8"?>
+<w15:people xmlns:wpc="http://schemas.microsoft.com/office/word/2010/wordprocessingCanvas" xmlns:cx="http://schemas.microsoft.com/office/drawing/2014/chartex" xmlns:cx1="http://schemas.microsoft.com/office/drawing/2015/9/8/chartex" xmlns:cx2="http://schemas.microsoft.com/office/drawing/2015/10/21/chartex" xmlns:cx3="http://schemas.microsoft.com/office/drawing/2016/5/9/chartex" xmlns:cx4="http://schemas.microsoft.com/office/drawing/2016/5/10/chartex" xmlns:cx5="http://schemas.microsoft.com/office/drawing/2016/5/11/chartex" xmlns:mc="http://schemas.openxmlformats.org/markup-compatibility/2006" xmlns:o="urn:schemas-microsoft-com:office:office" xmlns:r="http://schemas.openxmlformats.org/officeDocument/2006/relationships" xmlns:m="http://schemas.openxmlformats.org/officeDocument/2006/math" xmlns:v="urn:schemas-microsoft-com:vml" xmlns:wp14="http://schemas.microsoft.com/office/word/2010/wordprocessingDrawing" xmlns:wp="http://schemas.openxmlformats.org/drawingml/2006/wordprocessingDrawing" xmlns:w10="urn:schemas-microsoft-com:office:word" xmlns:w="http://schemas.openxmlformats.org/wordprocessingml/2006/main" xmlns:w14="http://schemas.microsoft.com/office/word/2010/wordml" xmlns:w15="http://schemas.microsoft.com/office/word/2012/wordml" xmlns:w16se="http://schemas.microsoft.com/office/word/2015/wordml/symex" xmlns:wpg="http://schemas.microsoft.com/office/word/2010/wordprocessingGroup" xmlns:wpi="http://schemas.microsoft.com/office/word/2010/wordprocessingInk" xmlns:wne="http://schemas.microsoft.com/office/word/2006/wordml" xmlns:wps="http://schemas.microsoft.com/office/word/2010/wordprocessingShape" mc:Ignorable="w14 w15 w16se wp14">
+  <w15:person w15:author="Seshagiri Sriram">
+    <w15:presenceInfo w15:providerId="Windows Live" w15:userId="61bd17610e1e6ddf"/>
+  </w15:person>
+</w15:people>
 </file>
 
 <file path=word/styles.xml><?xml version="1.0" encoding="utf-8"?>
@@ -8367,6 +8392,7 @@
     <w:lsdException w:name="HTML Sample" w:semiHidden="1" w:unhideWhenUsed="1"/>
     <w:lsdException w:name="HTML Typewriter" w:semiHidden="1" w:unhideWhenUsed="1"/>
     <w:lsdException w:name="HTML Variable" w:semiHidden="1" w:unhideWhenUsed="1"/>
+    <w:lsdException w:name="Normal Table" w:semiHidden="1" w:unhideWhenUsed="1"/>
     <w:lsdException w:name="annotation subject" w:semiHidden="1" w:unhideWhenUsed="1"/>
     <w:lsdException w:name="No List" w:semiHidden="1" w:unhideWhenUsed="1"/>
     <w:lsdException w:name="Outline List 1" w:semiHidden="1" w:unhideWhenUsed="1"/>
@@ -8413,8 +8439,10 @@
     <w:lsdException w:name="Table Subtle 2" w:semiHidden="1" w:unhideWhenUsed="1"/>
     <w:lsdException w:name="Table Web 1" w:semiHidden="1" w:unhideWhenUsed="1"/>
     <w:lsdException w:name="Table Web 2" w:semiHidden="1" w:unhideWhenUsed="1"/>
+    <w:lsdException w:name="Table Web 3" w:semiHidden="1" w:unhideWhenUsed="1"/>
     <w:lsdException w:name="Balloon Text" w:semiHidden="1" w:unhideWhenUsed="1"/>
     <w:lsdException w:name="Table Grid" w:uiPriority="59"/>
+    <w:lsdException w:name="Table Theme" w:semiHidden="1" w:unhideWhenUsed="1"/>
     <w:lsdException w:name="Placeholder Text" w:semiHidden="1"/>
     <w:lsdException w:name="No Spacing" w:uiPriority="1" w:qFormat="1"/>
     <w:lsdException w:name="Light Shading" w:uiPriority="60"/>
@@ -10082,7 +10110,7 @@
 </file>
 
 <file path=customXml/itemProps2.xml><?xml version="1.0" encoding="utf-8"?>
-<ds:datastoreItem xmlns:ds="http://schemas.openxmlformats.org/officeDocument/2006/customXml" ds:itemID="{4BA80ECD-326E-40FC-80D8-4973658DAA73}">
+<ds:datastoreItem xmlns:ds="http://schemas.openxmlformats.org/officeDocument/2006/customXml" ds:itemID="{A0E26319-5F52-42B9-A954-0A3E3C9F79DE}">
   <ds:schemaRefs>
     <ds:schemaRef ds:uri="http://schemas.openxmlformats.org/officeDocument/2006/bibliography"/>
   </ds:schemaRefs>

</xml_diff>

<commit_message>
misc. minor changes to script files
</commit_message>
<xml_diff>
--- a/Documents/Installation_Notes_DNS_APACHE_NGINX_HAPROXY.docx
+++ b/Documents/Installation_Notes_DNS_APACHE_NGINX_HAPROXY.docx
@@ -1054,20 +1054,27 @@
         <w:rPr>
           <w:lang w:val="en-US"/>
         </w:rPr>
-        <w:t>The names are arbitrary, but we do recommend that instance names have a pattern which can be scripted. A sample script to create this structure is given below (</w:t>
+        <w:t>The names are arbitrary, but we do recommend that instance names have a pattern which can be scripted</w:t>
       </w:r>
       <w:r>
         <w:rPr>
           <w:b/>
           <w:lang w:val="en-US"/>
         </w:rPr>
-        <w:t>Adapt as required</w:t>
-      </w:r>
-      <w:r>
-        <w:rPr>
-          <w:lang w:val="en-US"/>
-        </w:rPr>
-        <w:t xml:space="preserve">) </w:t>
+        <w:t>. A sample script</w:t>
+      </w:r>
+      <w:r>
+        <w:rPr>
+          <w:lang w:val="en-US"/>
+        </w:rPr>
+        <w:t xml:space="preserve"> to create this structure is given below (</w:t>
+      </w:r>
+      <w:r>
+        <w:rPr>
+          <w:b/>
+          <w:lang w:val="en-US"/>
+        </w:rPr>
+        <w:t xml:space="preserve">Adapt as required – Note %% notation will only work inside a script – not by copying and pasting in a command line) </w:t>
       </w:r>
     </w:p>
     <w:p>
@@ -1103,19 +1110,11 @@
           <w:lang w:val="en-US"/>
         </w:rPr>
       </w:pPr>
-      <w:proofErr w:type="spellStart"/>
-      <w:r>
-        <w:rPr>
-          <w:lang w:val="en-US"/>
-        </w:rPr>
-        <w:t>mkdir</w:t>
-      </w:r>
-      <w:proofErr w:type="spellEnd"/>
-      <w:r>
-        <w:rPr>
-          <w:lang w:val="en-US"/>
-        </w:rPr>
-        <w:t xml:space="preserve"> e:\learning</w:t>
+      <w:r>
+        <w:rPr>
+          <w:lang w:val="en-US"/>
+        </w:rPr>
+        <w:t>mkdir e:\learning</w:t>
       </w:r>
     </w:p>
     <w:p>
@@ -1135,21 +1134,7 @@
         <w:rPr>
           <w:lang w:val="en-US"/>
         </w:rPr>
-        <w:t xml:space="preserve">for /l %%c in (1,1,4) do </w:t>
-      </w:r>
-      <w:proofErr w:type="spellStart"/>
-      <w:r>
-        <w:rPr>
-          <w:lang w:val="en-US"/>
-        </w:rPr>
-        <w:t>mkdir</w:t>
-      </w:r>
-      <w:proofErr w:type="spellEnd"/>
-      <w:r>
-        <w:rPr>
-          <w:lang w:val="en-US"/>
-        </w:rPr>
-        <w:t xml:space="preserve"> "e:\learning\test0%%c"</w:t>
+        <w:t>for /l %%c in (1,1,4) do mkdir "e:\learning\test0%%c"</w:t>
       </w:r>
     </w:p>
     <w:p>
@@ -1180,9 +1165,10 @@
       </w:r>
       <w:r>
         <w:rPr>
-          <w:lang w:val="en-US"/>
-        </w:rPr>
-        <w:t>)</w:t>
+          <w:b/>
+          <w:lang w:val="en-US"/>
+        </w:rPr>
+        <w:t xml:space="preserve"> – Note %% notation will only work inside a script – not by copying and pasting in a command line) </w:t>
       </w:r>
     </w:p>
     <w:p>
@@ -1242,21 +1228,7 @@
         <w:rPr>
           <w:lang w:val="en-US"/>
         </w:rPr>
-        <w:t xml:space="preserve">   echo "*** </w:t>
-      </w:r>
-      <w:proofErr w:type="spellStart"/>
-      <w:r>
-        <w:rPr>
-          <w:lang w:val="en-US"/>
-        </w:rPr>
-        <w:t>init</w:t>
-      </w:r>
-      <w:proofErr w:type="spellEnd"/>
-      <w:r>
-        <w:rPr>
-          <w:lang w:val="en-US"/>
-        </w:rPr>
-        <w:t xml:space="preserve"> in directory e:\learning\test0%%c"</w:t>
+        <w:t xml:space="preserve">   echo "*** init in directory e:\learning\test0%%c"</w:t>
       </w:r>
     </w:p>
     <w:p>
@@ -1296,35 +1268,13 @@
         <w:rPr>
           <w:lang w:val="en-US"/>
         </w:rPr>
-        <w:t xml:space="preserve">   vagrant </w:t>
-      </w:r>
-      <w:proofErr w:type="spellStart"/>
-      <w:r>
-        <w:rPr>
-          <w:lang w:val="en-US"/>
-        </w:rPr>
-        <w:t>init</w:t>
-      </w:r>
-      <w:proofErr w:type="spellEnd"/>
-      <w:r>
-        <w:rPr>
-          <w:lang w:val="en-US"/>
-        </w:rPr>
-        <w:t xml:space="preserve"> </w:t>
-      </w:r>
-      <w:proofErr w:type="spellStart"/>
-      <w:r>
-        <w:rPr>
-          <w:lang w:val="en-US"/>
-        </w:rPr>
-        <w:t>ubuntu</w:t>
-      </w:r>
-      <w:proofErr w:type="spellEnd"/>
-      <w:r>
-        <w:rPr>
-          <w:lang w:val="en-US"/>
-        </w:rPr>
-        <w:t>/trusty64</w:t>
+        <w:t xml:space="preserve">   vagrant init</w:t>
+      </w:r>
+      <w:r>
+        <w:rPr>
+          <w:lang w:val="en-US"/>
+        </w:rPr>
+        <w:t xml:space="preserve"> ubuntu/trusty64</w:t>
       </w:r>
     </w:p>
     <w:p>
@@ -1408,6 +1358,7 @@
         <w:rPr>
           <w:lang w:val="en-US"/>
         </w:rPr>
+        <w:lastRenderedPageBreak/>
         <w:t>IP Address</w:t>
       </w:r>
     </w:p>
@@ -1444,7 +1395,6 @@
         <w:rPr>
           <w:lang w:val="en-US"/>
         </w:rPr>
-        <w:lastRenderedPageBreak/>
         <w:t xml:space="preserve">Hostname </w:t>
       </w:r>
     </w:p>
@@ -1494,7 +1444,7 @@
           <v:shape id="_x0000_i1025" type="#_x0000_t75" style="width:76.7pt;height:49.55pt" o:ole="">
             <v:imagedata r:id="rId10" o:title=""/>
           </v:shape>
-          <o:OLEObject Type="Embed" ProgID="Package" ShapeID="_x0000_i1025" DrawAspect="Icon" ObjectID="_1539962264" r:id="rId11"/>
+          <o:OLEObject Type="Embed" ProgID="Package" ShapeID="_x0000_i1025" DrawAspect="Icon" ObjectID="_1539963022" r:id="rId11"/>
         </w:object>
       </w:r>
     </w:p>
@@ -1600,9 +1550,10 @@
       </w:r>
       <w:r>
         <w:rPr>
-          <w:lang w:val="en-US"/>
-        </w:rPr>
-        <w:t>)</w:t>
+          <w:b/>
+          <w:lang w:val="en-US"/>
+        </w:rPr>
+        <w:t xml:space="preserve"> – Note %% notation will only work inside a script – not by copying and pasting in a command line) </w:t>
       </w:r>
     </w:p>
     <w:p>
@@ -1662,21 +1613,7 @@
         <w:rPr>
           <w:lang w:val="en-US"/>
         </w:rPr>
-        <w:t xml:space="preserve">   echo "*** </w:t>
-      </w:r>
-      <w:proofErr w:type="spellStart"/>
-      <w:r>
-        <w:rPr>
-          <w:lang w:val="en-US"/>
-        </w:rPr>
-        <w:t>init</w:t>
-      </w:r>
-      <w:proofErr w:type="spellEnd"/>
-      <w:r>
-        <w:rPr>
-          <w:lang w:val="en-US"/>
-        </w:rPr>
-        <w:t xml:space="preserve"> in directory e:\learning\test0%%c"</w:t>
+        <w:t xml:space="preserve">   echo "*** init in directory e:\learning\test0%%c"</w:t>
       </w:r>
     </w:p>
     <w:p>
@@ -1793,9 +1730,10 @@
       </w:r>
       <w:r>
         <w:rPr>
-          <w:lang w:val="en-US"/>
-        </w:rPr>
-        <w:t>)</w:t>
+          <w:b/>
+          <w:lang w:val="en-US"/>
+        </w:rPr>
+        <w:t xml:space="preserve"> – Note %% notation will only work inside a script – not by copying and pasting in a command line) </w:t>
       </w:r>
     </w:p>
     <w:p>
@@ -1855,21 +1793,7 @@
         <w:rPr>
           <w:lang w:val="en-US"/>
         </w:rPr>
-        <w:t xml:space="preserve">   echo "*** </w:t>
-      </w:r>
-      <w:proofErr w:type="spellStart"/>
-      <w:r>
-        <w:rPr>
-          <w:lang w:val="en-US"/>
-        </w:rPr>
-        <w:t>init</w:t>
-      </w:r>
-      <w:proofErr w:type="spellEnd"/>
-      <w:r>
-        <w:rPr>
-          <w:lang w:val="en-US"/>
-        </w:rPr>
-        <w:t xml:space="preserve"> in directory e:\learning\test0%%c"</w:t>
+        <w:t xml:space="preserve">   echo "*** init in directory e:\learning\test0%%c"</w:t>
       </w:r>
     </w:p>
     <w:p>
@@ -1988,39 +1912,15 @@
         <w:rPr>
           <w:lang w:val="en-US"/>
         </w:rPr>
-        <w:t>E:\learning\keys. Then from each folder, navigate to folder</w:t>
-      </w:r>
-      <w:proofErr w:type="gramStart"/>
-      <w:r>
-        <w:rPr>
-          <w:lang w:val="en-US"/>
-        </w:rPr>
-        <w:t xml:space="preserve">: </w:t>
+        <w:t xml:space="preserve">E:\learning\keys. Then from each folder, navigate to folder: </w:t>
       </w:r>
       <w:r>
         <w:rPr>
           <w:b/>
           <w:lang w:val="en-US"/>
         </w:rPr>
-        <w:t>.vagrant</w:t>
-      </w:r>
-      <w:proofErr w:type="gramEnd"/>
-      <w:r>
-        <w:rPr>
-          <w:b/>
-          <w:lang w:val="en-US"/>
-        </w:rPr>
-        <w:t>\machines\default\</w:t>
-      </w:r>
-      <w:proofErr w:type="spellStart"/>
-      <w:r>
-        <w:rPr>
-          <w:b/>
-          <w:lang w:val="en-US"/>
-        </w:rPr>
-        <w:t>virtualbox</w:t>
-      </w:r>
-      <w:proofErr w:type="spellEnd"/>
+        <w:t>.vagrant\machines\default\virtualbox</w:t>
+      </w:r>
     </w:p>
     <w:p>
       <w:pPr>
@@ -2035,19 +1935,11 @@
           <w:lang w:val="en-US"/>
         </w:rPr>
       </w:pPr>
-      <w:proofErr w:type="spellStart"/>
-      <w:r>
-        <w:rPr>
-          <w:lang w:val="en-US"/>
-        </w:rPr>
-        <w:t>Eg</w:t>
-      </w:r>
-      <w:proofErr w:type="spellEnd"/>
-      <w:r>
-        <w:rPr>
-          <w:lang w:val="en-US"/>
-        </w:rPr>
-        <w:t xml:space="preserve">. </w:t>
+      <w:r>
+        <w:rPr>
+          <w:lang w:val="en-US"/>
+        </w:rPr>
+        <w:t xml:space="preserve">Eg. </w:t>
       </w:r>
       <w:r>
         <w:rPr>
@@ -2067,21 +1959,7 @@
         <w:rPr>
           <w:lang w:val="en-US"/>
         </w:rPr>
-        <w:t xml:space="preserve">Copy the file </w:t>
-      </w:r>
-      <w:proofErr w:type="spellStart"/>
-      <w:r>
-        <w:rPr>
-          <w:lang w:val="en-US"/>
-        </w:rPr>
-        <w:t>private_key</w:t>
-      </w:r>
-      <w:proofErr w:type="spellEnd"/>
-      <w:r>
-        <w:rPr>
-          <w:lang w:val="en-US"/>
-        </w:rPr>
-        <w:t xml:space="preserve"> to e:\learning\keys giving it a unique name. </w:t>
+        <w:t xml:space="preserve">Copy the file private_key to e:\learning\keys giving it a unique name. </w:t>
       </w:r>
     </w:p>
     <w:p>
@@ -2097,19 +1975,11 @@
           <w:lang w:val="en-US"/>
         </w:rPr>
       </w:pPr>
-      <w:proofErr w:type="spellStart"/>
-      <w:r>
-        <w:rPr>
-          <w:lang w:val="en-US"/>
-        </w:rPr>
-        <w:t>Eg</w:t>
-      </w:r>
-      <w:proofErr w:type="spellEnd"/>
-      <w:r>
-        <w:rPr>
-          <w:lang w:val="en-US"/>
-        </w:rPr>
-        <w:t xml:space="preserve">. </w:t>
+      <w:r>
+        <w:rPr>
+          <w:lang w:val="en-US"/>
+        </w:rPr>
+        <w:t xml:space="preserve">Eg. </w:t>
       </w:r>
       <w:r>
         <w:rPr>
@@ -2159,37 +2029,13 @@
           <w:lang w:val="en-US"/>
         </w:rPr>
       </w:pPr>
-      <w:proofErr w:type="spellStart"/>
       <w:r>
         <w:rPr>
           <w:i/>
           <w:lang w:val="en-US"/>
         </w:rPr>
-        <w:t>Ssh</w:t>
-      </w:r>
-      <w:proofErr w:type="spellEnd"/>
-      <w:r>
-        <w:rPr>
-          <w:i/>
-          <w:lang w:val="en-US"/>
-        </w:rPr>
-        <w:t xml:space="preserve"> -</w:t>
-      </w:r>
-      <w:proofErr w:type="spellStart"/>
-      <w:r>
-        <w:rPr>
-          <w:i/>
-          <w:lang w:val="en-US"/>
-        </w:rPr>
-        <w:t>i</w:t>
-      </w:r>
-      <w:proofErr w:type="spellEnd"/>
-      <w:r>
-        <w:rPr>
-          <w:i/>
-          <w:lang w:val="en-US"/>
-        </w:rPr>
-        <w:t xml:space="preserve"> e:\learning\keys\pk_test01 -p 8222 </w:t>
+        <w:lastRenderedPageBreak/>
+        <w:t xml:space="preserve">Ssh -i e:\learning\keys\pk_test01 -p 8222 </w:t>
       </w:r>
       <w:hyperlink r:id="rId12" w:history="1">
         <w:r>
@@ -2265,7 +2111,6 @@
         <w:rPr>
           <w:lang w:val="en-US"/>
         </w:rPr>
-        <w:lastRenderedPageBreak/>
         <w:t>for /l %%c in (1,1,4) do (</w:t>
       </w:r>
     </w:p>
@@ -2286,21 +2131,7 @@
         <w:rPr>
           <w:lang w:val="en-US"/>
         </w:rPr>
-        <w:t xml:space="preserve">   echo "*** </w:t>
-      </w:r>
-      <w:proofErr w:type="spellStart"/>
-      <w:r>
-        <w:rPr>
-          <w:lang w:val="en-US"/>
-        </w:rPr>
-        <w:t>init</w:t>
-      </w:r>
-      <w:proofErr w:type="spellEnd"/>
-      <w:r>
-        <w:rPr>
-          <w:lang w:val="en-US"/>
-        </w:rPr>
-        <w:t xml:space="preserve"> in directory e:\learning\test0%%c"</w:t>
+        <w:t xml:space="preserve">   echo "*** init in directory e:\learning\test0%%c"</w:t>
       </w:r>
     </w:p>
     <w:p>
@@ -2322,7 +2153,6 @@
         </w:rPr>
         <w:t xml:space="preserve">   </w:t>
       </w:r>
-      <w:proofErr w:type="gramStart"/>
       <w:r>
         <w:rPr>
           <w:lang w:val="en-US"/>
@@ -2354,15 +2184,7 @@
           <w:i/>
           <w:lang w:val="en-US"/>
         </w:rPr>
-        <w:t>private_key</w:t>
-      </w:r>
-      <w:proofErr w:type="gramEnd"/>
-      <w:r>
-        <w:rPr>
-          <w:i/>
-          <w:lang w:val="en-US"/>
-        </w:rPr>
-        <w:t xml:space="preserve"> e:\learning\keys\pk_test0%%c </w:t>
+        <w:t xml:space="preserve">private_key e:\learning\keys\pk_test0%%c </w:t>
       </w:r>
     </w:p>
     <w:p>
@@ -2593,23 +2415,7 @@
                 <w:i/>
                 <w:lang w:val="en-US"/>
               </w:rPr>
-              <w:t xml:space="preserve">sudo apt-get install bind9 bind9utils bind9-doc </w:t>
-            </w:r>
-            <w:proofErr w:type="spellStart"/>
-            <w:r>
-              <w:rPr>
-                <w:i/>
-                <w:lang w:val="en-US"/>
-              </w:rPr>
-              <w:t>dnsutils</w:t>
-            </w:r>
-            <w:proofErr w:type="spellEnd"/>
-            <w:r>
-              <w:rPr>
-                <w:i/>
-                <w:lang w:val="en-US"/>
-              </w:rPr>
-              <w:t xml:space="preserve"> -y</w:t>
+              <w:t>sudo apt-get install bind9 bind9utils bind9-doc dnsutils -y</w:t>
             </w:r>
           </w:p>
           <w:p>
@@ -2627,50 +2433,20 @@
               <w:rPr>
                 <w:lang w:val="en-US"/>
               </w:rPr>
-              <w:t>Edit /</w:t>
-            </w:r>
-            <w:proofErr w:type="spellStart"/>
-            <w:r>
-              <w:rPr>
-                <w:lang w:val="en-US"/>
-              </w:rPr>
-              <w:t>etc</w:t>
-            </w:r>
-            <w:proofErr w:type="spellEnd"/>
-            <w:r>
-              <w:rPr>
-                <w:lang w:val="en-US"/>
-              </w:rPr>
-              <w:t>/default/bind9 and add/modify line that contains OPTIONS to include support for IPV4</w:t>
-            </w:r>
-          </w:p>
-          <w:p>
-            <w:pPr>
-              <w:rPr>
-                <w:lang w:val="en-US"/>
-              </w:rPr>
-            </w:pPr>
-            <w:proofErr w:type="spellStart"/>
-            <w:proofErr w:type="gramStart"/>
-            <w:r>
-              <w:rPr>
-                <w:lang w:val="en-US"/>
-              </w:rPr>
-              <w:t>E,g</w:t>
-            </w:r>
-            <w:proofErr w:type="spellEnd"/>
-            <w:r>
-              <w:rPr>
-                <w:lang w:val="en-US"/>
-              </w:rPr>
-              <w:t>.</w:t>
-            </w:r>
-            <w:proofErr w:type="gramEnd"/>
-            <w:r>
-              <w:rPr>
-                <w:lang w:val="en-US"/>
-              </w:rPr>
-              <w:t xml:space="preserve"> </w:t>
+              <w:t>Edit /etc/default/bind9 and add/modify line that contains OPTIONS to include support for IPV4</w:t>
+            </w:r>
+          </w:p>
+          <w:p>
+            <w:pPr>
+              <w:rPr>
+                <w:lang w:val="en-US"/>
+              </w:rPr>
+            </w:pPr>
+            <w:r>
+              <w:rPr>
+                <w:lang w:val="en-US"/>
+              </w:rPr>
+              <w:t xml:space="preserve">E,g. </w:t>
             </w:r>
             <w:r>
               <w:t xml:space="preserve"> </w:t>
@@ -2697,66 +2473,8 @@
               <w:rPr>
                 <w:lang w:val="en-US"/>
               </w:rPr>
-              <w:t>Edit /</w:t>
-            </w:r>
-            <w:proofErr w:type="spellStart"/>
-            <w:r>
-              <w:rPr>
-                <w:lang w:val="en-US"/>
-              </w:rPr>
-              <w:t>etc</w:t>
-            </w:r>
-            <w:proofErr w:type="spellEnd"/>
-            <w:r>
-              <w:rPr>
-                <w:lang w:val="en-US"/>
-              </w:rPr>
-              <w:t>/bind/</w:t>
-            </w:r>
-            <w:proofErr w:type="spellStart"/>
-            <w:r>
-              <w:rPr>
-                <w:lang w:val="en-US"/>
-              </w:rPr>
-              <w:t>named.conf.options</w:t>
-            </w:r>
-            <w:proofErr w:type="spellEnd"/>
-            <w:r>
-              <w:rPr>
-                <w:lang w:val="en-US"/>
-              </w:rPr>
-              <w:t xml:space="preserve"> and set any global level configurations. A sample </w:t>
-            </w:r>
-            <w:proofErr w:type="spellStart"/>
-            <w:proofErr w:type="gramStart"/>
-            <w:r>
-              <w:rPr>
-                <w:lang w:val="en-US"/>
-              </w:rPr>
-              <w:t>named.conf</w:t>
-            </w:r>
-            <w:proofErr w:type="gramEnd"/>
-            <w:r>
-              <w:rPr>
-                <w:lang w:val="en-US"/>
-              </w:rPr>
-              <w:t>.options</w:t>
-            </w:r>
-            <w:proofErr w:type="spellEnd"/>
-            <w:r>
-              <w:rPr>
-                <w:lang w:val="en-US"/>
-              </w:rPr>
-              <w:t xml:space="preserve"> is attached </w:t>
-            </w:r>
-            <w:proofErr w:type="spellStart"/>
-            <w:r>
-              <w:rPr>
-                <w:lang w:val="en-US"/>
-              </w:rPr>
-              <w:t>herwith</w:t>
-            </w:r>
-            <w:proofErr w:type="spellEnd"/>
+              <w:t>Edit /etc/bind/named.conf.options and set any global level configurations. A sample named.conf.options is attached herwith</w:t>
+            </w:r>
           </w:p>
           <w:p>
             <w:pPr>
@@ -2772,7 +2490,7 @@
                 <v:shape id="_x0000_i1026" type="#_x0000_t75" style="width:76.7pt;height:49.55pt" o:ole="">
                   <v:imagedata r:id="rId14" o:title=""/>
                 </v:shape>
-                <o:OLEObject Type="Embed" ProgID="Package" ShapeID="_x0000_i1026" DrawAspect="Icon" ObjectID="_1539962265" r:id="rId15"/>
+                <o:OLEObject Type="Embed" ProgID="Package" ShapeID="_x0000_i1026" DrawAspect="Icon" ObjectID="_1539963023" r:id="rId15"/>
               </w:object>
             </w:r>
           </w:p>
@@ -2806,41 +2524,7 @@
                 <w:i/>
                 <w:lang w:val="en-US"/>
               </w:rPr>
-              <w:t>sudo /</w:t>
-            </w:r>
-            <w:proofErr w:type="spellStart"/>
-            <w:r>
-              <w:rPr>
-                <w:i/>
-                <w:lang w:val="en-US"/>
-              </w:rPr>
-              <w:t>etc</w:t>
-            </w:r>
-            <w:proofErr w:type="spellEnd"/>
-            <w:r>
-              <w:rPr>
-                <w:i/>
-                <w:lang w:val="en-US"/>
-              </w:rPr>
-              <w:t>/</w:t>
-            </w:r>
-            <w:proofErr w:type="spellStart"/>
-            <w:proofErr w:type="gramStart"/>
-            <w:r>
-              <w:rPr>
-                <w:i/>
-                <w:lang w:val="en-US"/>
-              </w:rPr>
-              <w:t>init.d</w:t>
-            </w:r>
-            <w:proofErr w:type="spellEnd"/>
-            <w:proofErr w:type="gramEnd"/>
-            <w:r>
-              <w:rPr>
-                <w:i/>
-                <w:lang w:val="en-US"/>
-              </w:rPr>
-              <w:t>/bind9 start</w:t>
+              <w:t>sudo /etc/init.d/bind9 start</w:t>
             </w:r>
           </w:p>
           <w:p>
@@ -2871,6 +2555,7 @@
               <w:rPr>
                 <w:lang w:val="en-US"/>
               </w:rPr>
+              <w:lastRenderedPageBreak/>
               <w:t>dig @127.0.0.1 ubuntu.com</w:t>
             </w:r>
           </w:p>
@@ -2889,35 +2574,7 @@
               <w:rPr>
                 <w:lang w:val="en-US"/>
               </w:rPr>
-              <w:t>Edit /</w:t>
-            </w:r>
-            <w:proofErr w:type="spellStart"/>
-            <w:r>
-              <w:rPr>
-                <w:lang w:val="en-US"/>
-              </w:rPr>
-              <w:t>etc</w:t>
-            </w:r>
-            <w:proofErr w:type="spellEnd"/>
-            <w:r>
-              <w:rPr>
-                <w:lang w:val="en-US"/>
-              </w:rPr>
-              <w:t>/bind/</w:t>
-            </w:r>
-            <w:proofErr w:type="spellStart"/>
-            <w:r>
-              <w:rPr>
-                <w:lang w:val="en-US"/>
-              </w:rPr>
-              <w:t>named.conf.local</w:t>
-            </w:r>
-            <w:proofErr w:type="spellEnd"/>
-            <w:r>
-              <w:rPr>
-                <w:lang w:val="en-US"/>
-              </w:rPr>
-              <w:t xml:space="preserve">. In our case, we are going to add zones for demo.org. So add the following lines to this file. </w:t>
+              <w:t xml:space="preserve">Edit /etc/bind/named.conf.local. In our case, we are going to add zones for demo.org. So add the following lines to this file. </w:t>
             </w:r>
           </w:p>
           <w:p>
@@ -2949,12 +2606,13 @@
                 <w:lang w:val="en-US"/>
               </w:rPr>
             </w:pPr>
+            <w:bookmarkStart w:id="0" w:name="_GoBack"/>
+            <w:bookmarkEnd w:id="0"/>
             <w:r>
               <w:rPr>
                 <w:i/>
                 <w:lang w:val="en-US"/>
               </w:rPr>
-              <w:lastRenderedPageBreak/>
               <w:t xml:space="preserve">        type master;</w:t>
             </w:r>
           </w:p>
@@ -2970,62 +2628,60 @@
                 <w:i/>
                 <w:lang w:val="en-US"/>
               </w:rPr>
-              <w:t xml:space="preserve">        file "/</w:t>
-            </w:r>
-            <w:proofErr w:type="spellStart"/>
-            <w:r>
+              <w:t xml:space="preserve">        file "/etc/bind/zones/db.demo.org";</w:t>
+            </w:r>
+          </w:p>
+          <w:p>
+            <w:pPr>
               <w:rPr>
                 <w:i/>
                 <w:lang w:val="en-US"/>
               </w:rPr>
-              <w:t>etc</w:t>
-            </w:r>
-            <w:proofErr w:type="spellEnd"/>
+            </w:pPr>
             <w:r>
               <w:rPr>
                 <w:i/>
                 <w:lang w:val="en-US"/>
               </w:rPr>
-              <w:t>/bind/zones/db.demo.org";</w:t>
-            </w:r>
-          </w:p>
-          <w:p>
-            <w:pPr>
+              <w:tab/>
+            </w:r>
+            <w:r>
               <w:rPr>
                 <w:i/>
                 <w:lang w:val="en-US"/>
               </w:rPr>
-            </w:pPr>
-            <w:r>
+              <w:tab/>
+              <w:t>#allow-transfer { 192.168.33.84; };         # ns2  secondary Name Server</w:t>
+            </w:r>
+          </w:p>
+          <w:p>
+            <w:pPr>
               <w:rPr>
                 <w:i/>
                 <w:lang w:val="en-US"/>
               </w:rPr>
-              <w:tab/>
-            </w:r>
+            </w:pPr>
             <w:r>
               <w:rPr>
                 <w:i/>
                 <w:lang w:val="en-US"/>
               </w:rPr>
-              <w:tab/>
-              <w:t xml:space="preserve">#allow-transfer </w:t>
-            </w:r>
-            <w:proofErr w:type="gramStart"/>
-            <w:r>
+              <w:t xml:space="preserve">        };</w:t>
+            </w:r>
+          </w:p>
+          <w:p>
+            <w:pPr>
               <w:rPr>
                 <w:i/>
                 <w:lang w:val="en-US"/>
               </w:rPr>
-              <w:t>{ 192.168.33.84</w:t>
-            </w:r>
-            <w:proofErr w:type="gramEnd"/>
+            </w:pPr>
             <w:r>
               <w:rPr>
                 <w:i/>
                 <w:lang w:val="en-US"/>
               </w:rPr>
-              <w:t>; };         # ns2  secondary Name Server</w:t>
+              <w:t>zone "168.192.in-addr.arpa" {</w:t>
             </w:r>
           </w:p>
           <w:p>
@@ -3040,7 +2696,7 @@
                 <w:i/>
                 <w:lang w:val="en-US"/>
               </w:rPr>
-              <w:t xml:space="preserve">        };</w:t>
+              <w:t xml:space="preserve">    type master;</w:t>
             </w:r>
           </w:p>
           <w:p>
@@ -3055,116 +2711,22 @@
                 <w:i/>
                 <w:lang w:val="en-US"/>
               </w:rPr>
-              <w:t>zone "</w:t>
-            </w:r>
-            <w:proofErr w:type="gramStart"/>
-            <w:r>
+              <w:t xml:space="preserve">    file "/etc/bind/zones/db.192.168";  # 192.168.0.0/16 subnet</w:t>
+            </w:r>
+          </w:p>
+          <w:p>
+            <w:pPr>
               <w:rPr>
                 <w:i/>
                 <w:lang w:val="en-US"/>
               </w:rPr>
-              <w:t>168.192.in</w:t>
-            </w:r>
-            <w:proofErr w:type="gramEnd"/>
+            </w:pPr>
             <w:r>
               <w:rPr>
                 <w:i/>
                 <w:lang w:val="en-US"/>
               </w:rPr>
-              <w:t>-addr.arpa" {</w:t>
-            </w:r>
-          </w:p>
-          <w:p>
-            <w:pPr>
-              <w:rPr>
-                <w:i/>
-                <w:lang w:val="en-US"/>
-              </w:rPr>
-            </w:pPr>
-            <w:r>
-              <w:rPr>
-                <w:i/>
-                <w:lang w:val="en-US"/>
-              </w:rPr>
-              <w:t xml:space="preserve">    type master;</w:t>
-            </w:r>
-          </w:p>
-          <w:p>
-            <w:pPr>
-              <w:rPr>
-                <w:i/>
-                <w:lang w:val="en-US"/>
-              </w:rPr>
-            </w:pPr>
-            <w:r>
-              <w:rPr>
-                <w:i/>
-                <w:lang w:val="en-US"/>
-              </w:rPr>
-              <w:t xml:space="preserve">    file "/</w:t>
-            </w:r>
-            <w:proofErr w:type="spellStart"/>
-            <w:r>
-              <w:rPr>
-                <w:i/>
-                <w:lang w:val="en-US"/>
-              </w:rPr>
-              <w:t>etc</w:t>
-            </w:r>
-            <w:proofErr w:type="spellEnd"/>
-            <w:r>
-              <w:rPr>
-                <w:i/>
-                <w:lang w:val="en-US"/>
-              </w:rPr>
-              <w:t>/bind/zones/db.192.168</w:t>
-            </w:r>
-            <w:proofErr w:type="gramStart"/>
-            <w:r>
-              <w:rPr>
-                <w:i/>
-                <w:lang w:val="en-US"/>
-              </w:rPr>
-              <w:t>";  #</w:t>
-            </w:r>
-            <w:proofErr w:type="gramEnd"/>
-            <w:r>
-              <w:rPr>
-                <w:i/>
-                <w:lang w:val="en-US"/>
-              </w:rPr>
-              <w:t xml:space="preserve"> 192.168.0.0/16 subnet</w:t>
-            </w:r>
-          </w:p>
-          <w:p>
-            <w:pPr>
-              <w:rPr>
-                <w:i/>
-                <w:lang w:val="en-US"/>
-              </w:rPr>
-            </w:pPr>
-            <w:r>
-              <w:rPr>
-                <w:i/>
-                <w:lang w:val="en-US"/>
-              </w:rPr>
-              <w:t xml:space="preserve">    #allow-transfer </w:t>
-            </w:r>
-            <w:proofErr w:type="gramStart"/>
-            <w:r>
-              <w:rPr>
-                <w:i/>
-                <w:lang w:val="en-US"/>
-              </w:rPr>
-              <w:t>{ 192.168.33.84</w:t>
-            </w:r>
-            <w:proofErr w:type="gramEnd"/>
-            <w:r>
-              <w:rPr>
-                <w:i/>
-                <w:lang w:val="en-US"/>
-              </w:rPr>
-              <w:t>; };  # ns2 private IP address - secondary</w:t>
+              <w:t xml:space="preserve">    #allow-transfer { 192.168.33.84; };  # ns2 private IP address - secondary</w:t>
             </w:r>
           </w:p>
           <w:p>
@@ -3204,21 +2766,7 @@
               <w:rPr>
                 <w:lang w:val="en-US"/>
               </w:rPr>
-              <w:t>Make the directory /</w:t>
-            </w:r>
-            <w:proofErr w:type="spellStart"/>
-            <w:r>
-              <w:rPr>
-                <w:lang w:val="en-US"/>
-              </w:rPr>
-              <w:t>etc</w:t>
-            </w:r>
-            <w:proofErr w:type="spellEnd"/>
-            <w:r>
-              <w:rPr>
-                <w:lang w:val="en-US"/>
-              </w:rPr>
-              <w:t>/bind/zones and create empty files db.dem</w:t>
+              <w:t>Make the directory /etc/bind/zones and create empty files db.dem</w:t>
             </w:r>
             <w:r>
               <w:rPr>
@@ -3246,85 +2794,37 @@
                 <w:i/>
                 <w:lang w:val="en-US"/>
               </w:rPr>
-              <w:t xml:space="preserve">sudo </w:t>
-            </w:r>
-            <w:proofErr w:type="spellStart"/>
-            <w:r>
+              <w:t>sudo mkdir /etc/bind/zones</w:t>
+            </w:r>
+          </w:p>
+          <w:p>
+            <w:pPr>
               <w:rPr>
                 <w:i/>
                 <w:lang w:val="en-US"/>
               </w:rPr>
-              <w:t>mkdir</w:t>
-            </w:r>
-            <w:proofErr w:type="spellEnd"/>
+            </w:pPr>
             <w:r>
               <w:rPr>
                 <w:i/>
                 <w:lang w:val="en-US"/>
               </w:rPr>
-              <w:t xml:space="preserve"> /</w:t>
-            </w:r>
-            <w:proofErr w:type="spellStart"/>
-            <w:r>
+              <w:t>sudo touch /etc/bind/zones/db.demo.org</w:t>
+            </w:r>
+          </w:p>
+          <w:p>
+            <w:pPr>
               <w:rPr>
                 <w:i/>
                 <w:lang w:val="en-US"/>
               </w:rPr>
-              <w:t>etc</w:t>
-            </w:r>
-            <w:proofErr w:type="spellEnd"/>
+            </w:pPr>
             <w:r>
               <w:rPr>
                 <w:i/>
                 <w:lang w:val="en-US"/>
               </w:rPr>
-              <w:t>/bind/zones</w:t>
-            </w:r>
-          </w:p>
-          <w:p>
-            <w:pPr>
-              <w:rPr>
-                <w:i/>
-                <w:lang w:val="en-US"/>
-              </w:rPr>
-            </w:pPr>
-            <w:r>
-              <w:rPr>
-                <w:i/>
-                <w:lang w:val="en-US"/>
-              </w:rPr>
-              <w:t>sudo touch /etc/bind/zones/db.demo.org</w:t>
-            </w:r>
-          </w:p>
-          <w:p>
-            <w:pPr>
-              <w:rPr>
-                <w:i/>
-                <w:lang w:val="en-US"/>
-              </w:rPr>
-            </w:pPr>
-            <w:r>
-              <w:rPr>
-                <w:i/>
-                <w:lang w:val="en-US"/>
-              </w:rPr>
-              <w:t>sudo touch /</w:t>
-            </w:r>
-            <w:proofErr w:type="spellStart"/>
-            <w:r>
-              <w:rPr>
-                <w:i/>
-                <w:lang w:val="en-US"/>
-              </w:rPr>
-              <w:t>etc</w:t>
-            </w:r>
-            <w:proofErr w:type="spellEnd"/>
-            <w:r>
-              <w:rPr>
-                <w:i/>
-                <w:lang w:val="en-US"/>
-              </w:rPr>
-              <w:t>/bind/zones/db.192.168</w:t>
+              <w:t>sudo touch /etc/bind/zones/db.192.168</w:t>
             </w:r>
           </w:p>
           <w:p>
@@ -3348,7 +2848,7 @@
                 <v:shape id="_x0000_i1027" type="#_x0000_t75" style="width:76.7pt;height:49.55pt" o:ole="">
                   <v:imagedata r:id="rId16" o:title=""/>
                 </v:shape>
-                <o:OLEObject Type="Embed" ProgID="Package" ShapeID="_x0000_i1027" DrawAspect="Icon" ObjectID="_1539962266" r:id="rId17"/>
+                <o:OLEObject Type="Embed" ProgID="Package" ShapeID="_x0000_i1027" DrawAspect="Icon" ObjectID="_1539963024" r:id="rId17"/>
               </w:object>
             </w:r>
             <w:r>
@@ -3359,7 +2859,7 @@
                 <v:shape id="_x0000_i1028" type="#_x0000_t75" style="width:76.7pt;height:49.55pt" o:ole="">
                   <v:imagedata r:id="rId18" o:title=""/>
                 </v:shape>
-                <o:OLEObject Type="Embed" ProgID="Package" ShapeID="_x0000_i1028" DrawAspect="Icon" ObjectID="_1539962267" r:id="rId19"/>
+                <o:OLEObject Type="Embed" ProgID="Package" ShapeID="_x0000_i1028" DrawAspect="Icon" ObjectID="_1539963025" r:id="rId19"/>
               </w:object>
             </w:r>
           </w:p>
@@ -3400,110 +2900,37 @@
                 <w:i/>
                 <w:lang w:val="en-US"/>
               </w:rPr>
-              <w:t>sudo named-</w:t>
-            </w:r>
-            <w:proofErr w:type="spellStart"/>
-            <w:r>
+              <w:t>sudo named-checkconf</w:t>
+            </w:r>
+          </w:p>
+          <w:p>
+            <w:pPr>
               <w:rPr>
                 <w:i/>
                 <w:lang w:val="en-US"/>
               </w:rPr>
-              <w:t>checkconf</w:t>
-            </w:r>
-            <w:proofErr w:type="spellEnd"/>
-          </w:p>
-          <w:p>
-            <w:pPr>
+            </w:pPr>
+            <w:r>
               <w:rPr>
                 <w:i/>
                 <w:lang w:val="en-US"/>
               </w:rPr>
-            </w:pPr>
-            <w:r>
+              <w:t>sudo named-checkzone sridemo.com db.sridemo.com</w:t>
+            </w:r>
+          </w:p>
+          <w:p>
+            <w:pPr>
               <w:rPr>
                 <w:i/>
                 <w:lang w:val="en-US"/>
               </w:rPr>
-              <w:t>sudo named-</w:t>
-            </w:r>
-            <w:proofErr w:type="spellStart"/>
+            </w:pPr>
             <w:r>
               <w:rPr>
                 <w:i/>
                 <w:lang w:val="en-US"/>
               </w:rPr>
-              <w:t>checkzone</w:t>
-            </w:r>
-            <w:proofErr w:type="spellEnd"/>
-            <w:r>
-              <w:rPr>
-                <w:i/>
-                <w:lang w:val="en-US"/>
-              </w:rPr>
-              <w:t xml:space="preserve"> sridemo.com db.sridemo.com</w:t>
-            </w:r>
-          </w:p>
-          <w:p>
-            <w:pPr>
-              <w:rPr>
-                <w:i/>
-                <w:lang w:val="en-US"/>
-              </w:rPr>
-            </w:pPr>
-            <w:r>
-              <w:rPr>
-                <w:i/>
-                <w:lang w:val="en-US"/>
-              </w:rPr>
-              <w:t>sudo named-</w:t>
-            </w:r>
-            <w:proofErr w:type="spellStart"/>
-            <w:r>
-              <w:rPr>
-                <w:i/>
-                <w:lang w:val="en-US"/>
-              </w:rPr>
-              <w:t>checkzone</w:t>
-            </w:r>
-            <w:proofErr w:type="spellEnd"/>
-            <w:r>
-              <w:rPr>
-                <w:i/>
-                <w:lang w:val="en-US"/>
-              </w:rPr>
-              <w:t xml:space="preserve"> </w:t>
-            </w:r>
-            <w:proofErr w:type="gramStart"/>
-            <w:r>
-              <w:rPr>
-                <w:i/>
-                <w:lang w:val="en-US"/>
-              </w:rPr>
-              <w:t>168.192.in</w:t>
-            </w:r>
-            <w:proofErr w:type="gramEnd"/>
-            <w:r>
-              <w:rPr>
-                <w:i/>
-                <w:lang w:val="en-US"/>
-              </w:rPr>
-              <w:t>-addr.arpa /</w:t>
-            </w:r>
-            <w:proofErr w:type="spellStart"/>
-            <w:r>
-              <w:rPr>
-                <w:i/>
-                <w:lang w:val="en-US"/>
-              </w:rPr>
-              <w:t>etc</w:t>
-            </w:r>
-            <w:proofErr w:type="spellEnd"/>
-            <w:r>
-              <w:rPr>
-                <w:i/>
-                <w:lang w:val="en-US"/>
-              </w:rPr>
-              <w:t>/bind/zones/db.192.168</w:t>
+              <w:t>sudo named-checkzone 168.192.in-addr.arpa /etc/bind/zones/db.192.168</w:t>
             </w:r>
           </w:p>
           <w:p>
@@ -3598,23 +3025,7 @@
                 <w:i/>
                 <w:lang w:val="en-US"/>
               </w:rPr>
-              <w:t>dig -</w:t>
-            </w:r>
-            <w:proofErr w:type="spellStart"/>
-            <w:r>
-              <w:rPr>
-                <w:i/>
-                <w:lang w:val="en-US"/>
-              </w:rPr>
-              <w:t>tAXFR</w:t>
-            </w:r>
-            <w:proofErr w:type="spellEnd"/>
-            <w:r>
-              <w:rPr>
-                <w:i/>
-                <w:lang w:val="en-US"/>
-              </w:rPr>
-              <w:t xml:space="preserve"> demo.org</w:t>
+              <w:t>dig -tAXFR demo.org</w:t>
             </w:r>
           </w:p>
           <w:p>
@@ -3636,39 +3047,7 @@
                 <w:b/>
                 <w:lang w:val="en-US"/>
               </w:rPr>
-              <w:t>Optionally: verify /</w:t>
-            </w:r>
-            <w:proofErr w:type="spellStart"/>
-            <w:r>
-              <w:rPr>
-                <w:b/>
-                <w:lang w:val="en-US"/>
-              </w:rPr>
-              <w:t>etc</w:t>
-            </w:r>
-            <w:proofErr w:type="spellEnd"/>
-            <w:r>
-              <w:rPr>
-                <w:b/>
-                <w:lang w:val="en-US"/>
-              </w:rPr>
-              <w:t>/</w:t>
-            </w:r>
-            <w:proofErr w:type="spellStart"/>
-            <w:r>
-              <w:rPr>
-                <w:b/>
-                <w:lang w:val="en-US"/>
-              </w:rPr>
-              <w:t>resolv.conf</w:t>
-            </w:r>
-            <w:proofErr w:type="spellEnd"/>
-            <w:r>
-              <w:rPr>
-                <w:b/>
-                <w:lang w:val="en-US"/>
-              </w:rPr>
-              <w:t xml:space="preserve"> has your domain name and name server listed in it. </w:t>
+              <w:t xml:space="preserve">Optionally: verify /etc/resolv.conf has your domain name and name server listed in it. </w:t>
             </w:r>
             <w:r>
               <w:rPr>
@@ -3742,7 +3121,7 @@
                 <v:shape id="_x0000_i1029" type="#_x0000_t75" style="width:473.15pt;height:222.55pt" o:ole="">
                   <v:imagedata r:id="rId20" o:title=""/>
                 </v:shape>
-                <o:OLEObject Type="Embed" ProgID="PBrush" ShapeID="_x0000_i1029" DrawAspect="Content" ObjectID="_1539962268" r:id="rId21"/>
+                <o:OLEObject Type="Embed" ProgID="PBrush" ShapeID="_x0000_i1029" DrawAspect="Content" ObjectID="_1539963026" r:id="rId21"/>
               </w:object>
             </w:r>
           </w:p>
@@ -3776,7 +3155,6 @@
           <w:lang w:val="en-US"/>
         </w:rPr>
       </w:pPr>
-      <w:proofErr w:type="gramStart"/>
       <w:r>
         <w:rPr>
           <w:lang w:val="en-US"/>
@@ -3787,56 +3165,7 @@
         <w:rPr>
           <w:lang w:val="en-US"/>
         </w:rPr>
-        <w:t>/</w:t>
-      </w:r>
-      <w:proofErr w:type="spellStart"/>
-      <w:r>
-        <w:rPr>
-          <w:lang w:val="en-US"/>
-        </w:rPr>
-        <w:t>etc</w:t>
-      </w:r>
-      <w:proofErr w:type="spellEnd"/>
-      <w:r>
-        <w:rPr>
-          <w:lang w:val="en-US"/>
-        </w:rPr>
-        <w:t>/</w:t>
-      </w:r>
-      <w:proofErr w:type="spellStart"/>
-      <w:r>
-        <w:rPr>
-          <w:lang w:val="en-US"/>
-        </w:rPr>
-        <w:t>resolvconf</w:t>
-      </w:r>
-      <w:proofErr w:type="spellEnd"/>
-      <w:r>
-        <w:rPr>
-          <w:lang w:val="en-US"/>
-        </w:rPr>
-        <w:t>/</w:t>
-      </w:r>
-      <w:proofErr w:type="spellStart"/>
-      <w:r>
-        <w:rPr>
-          <w:lang w:val="en-US"/>
-        </w:rPr>
-        <w:t>resolv.conf</w:t>
-      </w:r>
-      <w:proofErr w:type="gramEnd"/>
-      <w:r>
-        <w:rPr>
-          <w:lang w:val="en-US"/>
-        </w:rPr>
-        <w:t>.d</w:t>
-      </w:r>
-      <w:proofErr w:type="spellEnd"/>
-      <w:r>
-        <w:rPr>
-          <w:lang w:val="en-US"/>
-        </w:rPr>
-        <w:t xml:space="preserve">/head </w:t>
+        <w:t xml:space="preserve">/etc/resolvconf/resolv.conf.d/head </w:t>
       </w:r>
       <w:r>
         <w:rPr>
@@ -3844,21 +3173,12 @@
         </w:rPr>
         <w:t xml:space="preserve"> and run </w:t>
       </w:r>
-      <w:proofErr w:type="spellStart"/>
       <w:r>
         <w:rPr>
           <w:i/>
           <w:lang w:val="en-US"/>
         </w:rPr>
-        <w:t>resolvconf</w:t>
-      </w:r>
-      <w:proofErr w:type="spellEnd"/>
-      <w:r>
-        <w:rPr>
-          <w:i/>
-          <w:lang w:val="en-US"/>
-        </w:rPr>
-        <w:t xml:space="preserve"> -u</w:t>
+        <w:t>resolvconf -u</w:t>
       </w:r>
     </w:p>
     <w:p>
@@ -3889,19 +3209,11 @@
         </w:rPr>
         <w:t xml:space="preserve">This is the same as above except you will use yum instead of apt-get. </w:t>
       </w:r>
-      <w:proofErr w:type="spellStart"/>
-      <w:r>
-        <w:rPr>
-          <w:lang w:val="en-US"/>
-        </w:rPr>
-        <w:t>E.g</w:t>
-      </w:r>
-      <w:proofErr w:type="spellEnd"/>
-      <w:r>
-        <w:rPr>
-          <w:lang w:val="en-US"/>
-        </w:rPr>
-        <w:t xml:space="preserve"> </w:t>
+      <w:r>
+        <w:rPr>
+          <w:lang w:val="en-US"/>
+        </w:rPr>
+        <w:t xml:space="preserve">E.g </w:t>
       </w:r>
     </w:p>
     <w:p>
@@ -3922,17 +3234,8 @@
           <w:i/>
           <w:lang w:val="en-US"/>
         </w:rPr>
-        <w:t>sudo yum install bind bind-</w:t>
-      </w:r>
-      <w:proofErr w:type="spellStart"/>
-      <w:r>
-        <w:rPr>
-          <w:i/>
-          <w:lang w:val="en-US"/>
-        </w:rPr>
-        <w:t>utils</w:t>
-      </w:r>
-      <w:proofErr w:type="spellEnd"/>
+        <w:t>sudo yum install bind bind-utils</w:t>
+      </w:r>
     </w:p>
     <w:p>
       <w:pPr>
@@ -3965,23 +3268,7 @@
           <w:i/>
           <w:lang w:val="en-US"/>
         </w:rPr>
-        <w:t xml:space="preserve">sudo </w:t>
-      </w:r>
-      <w:proofErr w:type="spellStart"/>
-      <w:r>
-        <w:rPr>
-          <w:i/>
-          <w:lang w:val="en-US"/>
-        </w:rPr>
-        <w:t>systemctl</w:t>
-      </w:r>
-      <w:proofErr w:type="spellEnd"/>
-      <w:r>
-        <w:rPr>
-          <w:i/>
-          <w:lang w:val="en-US"/>
-        </w:rPr>
-        <w:t xml:space="preserve"> enable named</w:t>
+        <w:t>sudo systemctl enable named</w:t>
       </w:r>
     </w:p>
     <w:p>
@@ -4017,9 +3304,9 @@
           <w:color w:val="1F497D" w:themeColor="text2"/>
           <w:lang w:val="en-US"/>
         </w:rPr>
-        <w:t>The only other change is that instead of editing multiple files, you will edit the file: /</w:t>
-      </w:r>
-      <w:proofErr w:type="spellStart"/>
+        <w:t>The only other change is that instead of editing multiple files, you will edit the file: /etc/named.conf directly. All options are set in this file – it is still recommended to add zone files separately and include them  inside /etc/named.conf e.</w:t>
+      </w:r>
+      <w:commentRangeStart w:id="1"/>
       <w:r>
         <w:rPr>
           <w:b/>
@@ -4027,114 +3314,14 @@
           <w:color w:val="1F497D" w:themeColor="text2"/>
           <w:lang w:val="en-US"/>
         </w:rPr>
-        <w:t>etc</w:t>
-      </w:r>
-      <w:proofErr w:type="spellEnd"/>
-      <w:r>
-        <w:rPr>
-          <w:b/>
-          <w:i/>
-          <w:color w:val="1F497D" w:themeColor="text2"/>
-          <w:lang w:val="en-US"/>
-        </w:rPr>
-        <w:t>/</w:t>
-      </w:r>
-      <w:proofErr w:type="spellStart"/>
-      <w:r>
-        <w:rPr>
-          <w:b/>
-          <w:i/>
-          <w:color w:val="1F497D" w:themeColor="text2"/>
-          <w:lang w:val="en-US"/>
-        </w:rPr>
-        <w:t>named.conf</w:t>
-      </w:r>
-      <w:proofErr w:type="spellEnd"/>
-      <w:r>
-        <w:rPr>
-          <w:b/>
-          <w:i/>
-          <w:color w:val="1F497D" w:themeColor="text2"/>
-          <w:lang w:val="en-US"/>
-        </w:rPr>
-        <w:t xml:space="preserve"> directly. All options are set in this file – it is still recommended to add zone files separately and include </w:t>
-      </w:r>
-      <w:proofErr w:type="gramStart"/>
-      <w:r>
-        <w:rPr>
-          <w:b/>
-          <w:i/>
-          <w:color w:val="1F497D" w:themeColor="text2"/>
-          <w:lang w:val="en-US"/>
-        </w:rPr>
-        <w:t>them  inside</w:t>
-      </w:r>
-      <w:proofErr w:type="gramEnd"/>
-      <w:r>
-        <w:rPr>
-          <w:b/>
-          <w:i/>
-          <w:color w:val="1F497D" w:themeColor="text2"/>
-          <w:lang w:val="en-US"/>
-        </w:rPr>
-        <w:t xml:space="preserve"> /</w:t>
-      </w:r>
-      <w:proofErr w:type="spellStart"/>
-      <w:r>
-        <w:rPr>
-          <w:b/>
-          <w:i/>
-          <w:color w:val="1F497D" w:themeColor="text2"/>
-          <w:lang w:val="en-US"/>
-        </w:rPr>
-        <w:t>etc</w:t>
-      </w:r>
-      <w:proofErr w:type="spellEnd"/>
-      <w:r>
-        <w:rPr>
-          <w:b/>
-          <w:i/>
-          <w:color w:val="1F497D" w:themeColor="text2"/>
-          <w:lang w:val="en-US"/>
-        </w:rPr>
-        <w:t>/</w:t>
-      </w:r>
-      <w:proofErr w:type="spellStart"/>
-      <w:r>
-        <w:rPr>
-          <w:b/>
-          <w:i/>
-          <w:color w:val="1F497D" w:themeColor="text2"/>
-          <w:lang w:val="en-US"/>
-        </w:rPr>
-        <w:t>named.conf</w:t>
-      </w:r>
-      <w:proofErr w:type="spellEnd"/>
-      <w:r>
-        <w:rPr>
-          <w:b/>
-          <w:i/>
-          <w:color w:val="1F497D" w:themeColor="text2"/>
-          <w:lang w:val="en-US"/>
-        </w:rPr>
-        <w:t xml:space="preserve"> e.</w:t>
-      </w:r>
-      <w:commentRangeStart w:id="0"/>
-      <w:r>
-        <w:rPr>
-          <w:b/>
-          <w:i/>
-          <w:color w:val="1F497D" w:themeColor="text2"/>
-          <w:lang w:val="en-US"/>
-        </w:rPr>
         <w:t>g</w:t>
       </w:r>
-      <w:commentRangeEnd w:id="0"/>
+      <w:commentRangeEnd w:id="1"/>
       <w:r>
         <w:rPr>
           <w:rStyle w:val="CommentReference"/>
         </w:rPr>
-        <w:commentReference w:id="0"/>
+        <w:commentReference w:id="1"/>
       </w:r>
       <w:r>
         <w:rPr>
@@ -4169,27 +3356,7 @@
           <w:color w:val="1F497D" w:themeColor="text2"/>
           <w:lang w:val="en-US"/>
         </w:rPr>
-        <w:t>Include “/</w:t>
-      </w:r>
-      <w:proofErr w:type="spellStart"/>
-      <w:r>
-        <w:rPr>
-          <w:b/>
-          <w:i/>
-          <w:color w:val="1F497D" w:themeColor="text2"/>
-          <w:lang w:val="en-US"/>
-        </w:rPr>
-        <w:t>etc</w:t>
-      </w:r>
-      <w:proofErr w:type="spellEnd"/>
-      <w:r>
-        <w:rPr>
-          <w:b/>
-          <w:i/>
-          <w:color w:val="1F497D" w:themeColor="text2"/>
-          <w:lang w:val="en-US"/>
-        </w:rPr>
-        <w:t xml:space="preserve">/named.edurekademo.com” </w:t>
+        <w:t xml:space="preserve">Include “/etc/named.edurekademo.com” </w:t>
       </w:r>
     </w:p>
     <w:p>
@@ -4215,35 +3382,7 @@
         <w:rPr>
           <w:lang w:val="en-US"/>
         </w:rPr>
-        <w:t>You can simply edit /</w:t>
-      </w:r>
-      <w:proofErr w:type="spellStart"/>
-      <w:r>
-        <w:rPr>
-          <w:lang w:val="en-US"/>
-        </w:rPr>
-        <w:t>etc</w:t>
-      </w:r>
-      <w:proofErr w:type="spellEnd"/>
-      <w:r>
-        <w:rPr>
-          <w:lang w:val="en-US"/>
-        </w:rPr>
-        <w:t>/</w:t>
-      </w:r>
-      <w:proofErr w:type="spellStart"/>
-      <w:r>
-        <w:rPr>
-          <w:lang w:val="en-US"/>
-        </w:rPr>
-        <w:t>resolv.conf</w:t>
-      </w:r>
-      <w:proofErr w:type="spellEnd"/>
-      <w:r>
-        <w:rPr>
-          <w:lang w:val="en-US"/>
-        </w:rPr>
-        <w:t xml:space="preserve"> directly. </w:t>
+        <w:t xml:space="preserve">You can simply edit /etc/resolv.conf directly. </w:t>
       </w:r>
     </w:p>
     <w:p>
@@ -4341,38 +3480,58 @@
                 <w:i/>
                 <w:lang w:val="en-US"/>
               </w:rPr>
-              <w:t xml:space="preserve">apt-get install </w:t>
-            </w:r>
-            <w:proofErr w:type="spellStart"/>
-            <w:r>
+              <w:t xml:space="preserve">apt-get install nginx </w:t>
+            </w:r>
+          </w:p>
+          <w:p>
+            <w:pPr>
+              <w:rPr>
+                <w:lang w:val="en-US"/>
+              </w:rPr>
+            </w:pPr>
+            <w:r>
+              <w:rPr>
+                <w:lang w:val="en-US"/>
+              </w:rPr>
+              <w:t xml:space="preserve">To run both apache and NGINX at same time, either one of them should be edited to run on a different port other than the default 80. After making the change, just restart the services. E.g. </w:t>
+            </w:r>
+          </w:p>
+          <w:p>
+            <w:pPr>
               <w:rPr>
                 <w:b/>
                 <w:i/>
                 <w:lang w:val="en-US"/>
               </w:rPr>
-              <w:t>nginx</w:t>
-            </w:r>
-            <w:proofErr w:type="spellEnd"/>
+            </w:pPr>
             <w:r>
               <w:rPr>
                 <w:b/>
                 <w:i/>
                 <w:lang w:val="en-US"/>
               </w:rPr>
-              <w:t xml:space="preserve"> </w:t>
-            </w:r>
-          </w:p>
-          <w:p>
-            <w:pPr>
-              <w:rPr>
-                <w:lang w:val="en-US"/>
-              </w:rPr>
-            </w:pPr>
-            <w:r>
-              <w:rPr>
-                <w:lang w:val="en-US"/>
-              </w:rPr>
-              <w:t xml:space="preserve">To run both apache and NGINX at same time, either one of them should be edited to run on a different port other than the default 80. After making the change, just restart the services. E.g. </w:t>
+              <w:t xml:space="preserve">service [apache|nginx] restart </w:t>
+            </w:r>
+          </w:p>
+          <w:p>
+            <w:pPr>
+              <w:rPr>
+                <w:lang w:val="en-US"/>
+              </w:rPr>
+            </w:pPr>
+          </w:p>
+          <w:p>
+            <w:pPr>
+              <w:rPr>
+                <w:lang w:val="en-US"/>
+              </w:rPr>
+            </w:pPr>
+            <w:r>
+              <w:rPr>
+                <w:lang w:val="en-US"/>
+              </w:rPr>
+              <w:lastRenderedPageBreak/>
+              <w:t xml:space="preserve">To install NGINX or Apache on Centos 6.8, type in: </w:t>
             </w:r>
           </w:p>
           <w:p>
@@ -4389,81 +3548,7 @@
                 <w:i/>
                 <w:lang w:val="en-US"/>
               </w:rPr>
-              <w:t>service [</w:t>
-            </w:r>
-            <w:proofErr w:type="spellStart"/>
-            <w:r>
-              <w:rPr>
-                <w:b/>
-                <w:i/>
-                <w:lang w:val="en-US"/>
-              </w:rPr>
-              <w:t>apache|nginx</w:t>
-            </w:r>
-            <w:proofErr w:type="spellEnd"/>
-            <w:r>
-              <w:rPr>
-                <w:b/>
-                <w:i/>
-                <w:lang w:val="en-US"/>
-              </w:rPr>
-              <w:t xml:space="preserve">] restart </w:t>
-            </w:r>
-          </w:p>
-          <w:p>
-            <w:pPr>
-              <w:rPr>
-                <w:lang w:val="en-US"/>
-              </w:rPr>
-            </w:pPr>
-          </w:p>
-          <w:p>
-            <w:pPr>
-              <w:rPr>
-                <w:lang w:val="en-US"/>
-              </w:rPr>
-            </w:pPr>
-            <w:r>
-              <w:rPr>
-                <w:lang w:val="en-US"/>
-              </w:rPr>
-              <w:lastRenderedPageBreak/>
-              <w:t xml:space="preserve">To install NGINX or Apache on Centos 6.8, type in: </w:t>
-            </w:r>
-          </w:p>
-          <w:p>
-            <w:pPr>
-              <w:rPr>
-                <w:b/>
-                <w:i/>
-                <w:lang w:val="en-US"/>
-              </w:rPr>
-            </w:pPr>
-            <w:r>
-              <w:rPr>
-                <w:b/>
-                <w:i/>
-                <w:lang w:val="en-US"/>
-              </w:rPr>
-              <w:t>sudo yum install [</w:t>
-            </w:r>
-            <w:proofErr w:type="spellStart"/>
-            <w:r>
-              <w:rPr>
-                <w:b/>
-                <w:i/>
-                <w:lang w:val="en-US"/>
-              </w:rPr>
-              <w:t>httpd|nginx</w:t>
-            </w:r>
-            <w:proofErr w:type="spellEnd"/>
-            <w:r>
-              <w:rPr>
-                <w:b/>
-                <w:i/>
-                <w:lang w:val="en-US"/>
-              </w:rPr>
-              <w:t xml:space="preserve">] </w:t>
+              <w:t xml:space="preserve">sudo yum install [httpd|nginx] </w:t>
             </w:r>
           </w:p>
           <w:p>
@@ -4485,33 +3570,11 @@
                 <w:lang w:val="en-US"/>
               </w:rPr>
             </w:pPr>
-            <w:proofErr w:type="spellStart"/>
-            <w:r>
-              <w:rPr>
-                <w:lang w:val="en-US"/>
-              </w:rPr>
-              <w:t>chkconfig</w:t>
-            </w:r>
-            <w:proofErr w:type="spellEnd"/>
-            <w:r>
-              <w:rPr>
-                <w:lang w:val="en-US"/>
-              </w:rPr>
-              <w:t xml:space="preserve"> [</w:t>
-            </w:r>
-            <w:proofErr w:type="spellStart"/>
-            <w:r>
-              <w:rPr>
-                <w:lang w:val="en-US"/>
-              </w:rPr>
-              <w:t>httpd|nginx</w:t>
-            </w:r>
-            <w:proofErr w:type="spellEnd"/>
-            <w:r>
-              <w:rPr>
-                <w:lang w:val="en-US"/>
-              </w:rPr>
-              <w:t xml:space="preserve">] on </w:t>
+            <w:r>
+              <w:rPr>
+                <w:lang w:val="en-US"/>
+              </w:rPr>
+              <w:t xml:space="preserve">chkconfig [httpd|nginx] on </w:t>
             </w:r>
           </w:p>
           <w:p>
@@ -4615,23 +3678,7 @@
               <w:rPr>
                 <w:lang w:val="en-US"/>
               </w:rPr>
-              <w:t xml:space="preserve">sudo add-apt-repository </w:t>
-            </w:r>
-            <w:proofErr w:type="spellStart"/>
-            <w:proofErr w:type="gramStart"/>
-            <w:r>
-              <w:rPr>
-                <w:lang w:val="en-US"/>
-              </w:rPr>
-              <w:t>ppa:vbernat</w:t>
-            </w:r>
-            <w:proofErr w:type="spellEnd"/>
-            <w:proofErr w:type="gramEnd"/>
-            <w:r>
-              <w:rPr>
-                <w:lang w:val="en-US"/>
-              </w:rPr>
-              <w:t>/haproxy-1.5</w:t>
+              <w:t>sudo add-apt-repository ppa:vbernat/haproxy-1.5</w:t>
             </w:r>
           </w:p>
           <w:p>
@@ -4670,21 +3717,7 @@
               <w:rPr>
                 <w:lang w:val="en-US"/>
               </w:rPr>
-              <w:t xml:space="preserve">sudo apt-get </w:t>
-            </w:r>
-            <w:proofErr w:type="spellStart"/>
-            <w:r>
-              <w:rPr>
-                <w:lang w:val="en-US"/>
-              </w:rPr>
-              <w:t>dist</w:t>
-            </w:r>
-            <w:proofErr w:type="spellEnd"/>
-            <w:r>
-              <w:rPr>
-                <w:lang w:val="en-US"/>
-              </w:rPr>
-              <w:t>-upgrade</w:t>
+              <w:t>sudo apt-get dist-upgrade</w:t>
             </w:r>
           </w:p>
           <w:p>
@@ -4710,16 +3743,8 @@
               <w:rPr>
                 <w:lang w:val="en-US"/>
               </w:rPr>
-              <w:t xml:space="preserve">sudo apt-get install </w:t>
-            </w:r>
-            <w:proofErr w:type="spellStart"/>
-            <w:r>
-              <w:rPr>
-                <w:lang w:val="en-US"/>
-              </w:rPr>
-              <w:t>haproxy</w:t>
-            </w:r>
-            <w:proofErr w:type="spellEnd"/>
+              <w:t>sudo apt-get install haproxy</w:t>
+            </w:r>
           </w:p>
           <w:p>
             <w:pPr>
@@ -4744,70 +3769,20 @@
               <w:rPr>
                 <w:lang w:val="en-US"/>
               </w:rPr>
-              <w:t>#Edit /</w:t>
-            </w:r>
-            <w:proofErr w:type="spellStart"/>
-            <w:r>
-              <w:rPr>
-                <w:lang w:val="en-US"/>
-              </w:rPr>
-              <w:t>etc</w:t>
-            </w:r>
-            <w:proofErr w:type="spellEnd"/>
-            <w:r>
-              <w:rPr>
-                <w:lang w:val="en-US"/>
-              </w:rPr>
-              <w:t>/</w:t>
-            </w:r>
-            <w:proofErr w:type="spellStart"/>
-            <w:r>
-              <w:rPr>
-                <w:lang w:val="en-US"/>
-              </w:rPr>
-              <w:t>haproxy</w:t>
-            </w:r>
-            <w:proofErr w:type="spellEnd"/>
-            <w:r>
-              <w:rPr>
-                <w:lang w:val="en-US"/>
-              </w:rPr>
-              <w:t>/</w:t>
-            </w:r>
-            <w:proofErr w:type="spellStart"/>
-            <w:r>
-              <w:rPr>
-                <w:lang w:val="en-US"/>
-              </w:rPr>
-              <w:t>haproxy.cfg</w:t>
-            </w:r>
-            <w:proofErr w:type="spellEnd"/>
-          </w:p>
-          <w:p>
-            <w:pPr>
-              <w:rPr>
-                <w:lang w:val="en-US"/>
-              </w:rPr>
-            </w:pPr>
-            <w:r>
-              <w:rPr>
-                <w:lang w:val="en-US"/>
-              </w:rPr>
-              <w:t xml:space="preserve">#set </w:t>
-            </w:r>
-            <w:proofErr w:type="spellStart"/>
-            <w:r>
-              <w:rPr>
-                <w:lang w:val="en-US"/>
-              </w:rPr>
-              <w:t>maxconn</w:t>
-            </w:r>
-            <w:proofErr w:type="spellEnd"/>
-            <w:r>
-              <w:rPr>
-                <w:lang w:val="en-US"/>
-              </w:rPr>
-              <w:t xml:space="preserve"> to appropriate size.... This is done in global section</w:t>
+              <w:t>#Edit /etc/haproxy/haproxy.cfg</w:t>
+            </w:r>
+          </w:p>
+          <w:p>
+            <w:pPr>
+              <w:rPr>
+                <w:lang w:val="en-US"/>
+              </w:rPr>
+            </w:pPr>
+            <w:r>
+              <w:rPr>
+                <w:lang w:val="en-US"/>
+              </w:rPr>
+              <w:t>#set maxconn to appropriate size.... This is done in global section</w:t>
             </w:r>
           </w:p>
           <w:p>
@@ -4833,43 +3808,21 @@
               <w:rPr>
                 <w:lang w:val="en-US"/>
               </w:rPr>
-              <w:t xml:space="preserve"># add </w:t>
-            </w:r>
-            <w:proofErr w:type="spellStart"/>
-            <w:r>
-              <w:rPr>
-                <w:lang w:val="en-US"/>
-              </w:rPr>
-              <w:t>follwing</w:t>
-            </w:r>
-            <w:proofErr w:type="spellEnd"/>
-            <w:r>
-              <w:rPr>
-                <w:lang w:val="en-US"/>
-              </w:rPr>
-              <w:t xml:space="preserve"> lines</w:t>
-            </w:r>
-          </w:p>
-          <w:p>
-            <w:pPr>
-              <w:rPr>
-                <w:lang w:val="en-US"/>
-              </w:rPr>
-            </w:pPr>
-            <w:r>
-              <w:rPr>
-                <w:lang w:val="en-US"/>
-              </w:rPr>
-              <w:t xml:space="preserve">option </w:t>
-            </w:r>
-            <w:proofErr w:type="spellStart"/>
-            <w:r>
-              <w:rPr>
-                <w:lang w:val="en-US"/>
-              </w:rPr>
-              <w:t>forwardfor</w:t>
-            </w:r>
-            <w:proofErr w:type="spellEnd"/>
+              <w:t># add follwing lines</w:t>
+            </w:r>
+          </w:p>
+          <w:p>
+            <w:pPr>
+              <w:rPr>
+                <w:lang w:val="en-US"/>
+              </w:rPr>
+            </w:pPr>
+            <w:r>
+              <w:rPr>
+                <w:lang w:val="en-US"/>
+              </w:rPr>
+              <w:t>option forwardfor</w:t>
+            </w:r>
           </w:p>
           <w:p>
             <w:pPr>
@@ -4894,21 +3847,7 @@
               <w:rPr>
                 <w:lang w:val="en-US"/>
               </w:rPr>
-              <w:t xml:space="preserve">#This will add X-Forwarded-For headers to each request, as well as reduce the latency between </w:t>
-            </w:r>
-            <w:proofErr w:type="spellStart"/>
-            <w:r>
-              <w:rPr>
-                <w:lang w:val="en-US"/>
-              </w:rPr>
-              <w:t>HAProxy</w:t>
-            </w:r>
-            <w:proofErr w:type="spellEnd"/>
-            <w:r>
-              <w:rPr>
-                <w:lang w:val="en-US"/>
-              </w:rPr>
-              <w:t xml:space="preserve"> and to preserve client persistent connections</w:t>
+              <w:t>#This will add X-Forwarded-For headers to each request, as well as reduce the latency between HAProxy and to preserve client persistent connections</w:t>
             </w:r>
           </w:p>
           <w:p>
@@ -4972,71 +3911,21 @@
               <w:rPr>
                 <w:lang w:val="en-US"/>
               </w:rPr>
-              <w:t xml:space="preserve">    </w:t>
-            </w:r>
-            <w:proofErr w:type="spellStart"/>
-            <w:r>
-              <w:rPr>
-                <w:lang w:val="en-US"/>
-              </w:rPr>
-              <w:t>reqadd</w:t>
-            </w:r>
-            <w:proofErr w:type="spellEnd"/>
-            <w:r>
-              <w:rPr>
-                <w:lang w:val="en-US"/>
-              </w:rPr>
-              <w:t xml:space="preserve"> X-Forwarded-</w:t>
-            </w:r>
-            <w:proofErr w:type="gramStart"/>
-            <w:r>
-              <w:rPr>
-                <w:lang w:val="en-US"/>
-              </w:rPr>
-              <w:t>Proto:\</w:t>
-            </w:r>
-            <w:proofErr w:type="gramEnd"/>
-            <w:r>
-              <w:rPr>
-                <w:lang w:val="en-US"/>
-              </w:rPr>
-              <w:t xml:space="preserve"> http</w:t>
-            </w:r>
-          </w:p>
-          <w:p>
-            <w:pPr>
-              <w:rPr>
-                <w:lang w:val="en-US"/>
-              </w:rPr>
-            </w:pPr>
-            <w:r>
-              <w:rPr>
-                <w:lang w:val="en-US"/>
-              </w:rPr>
-              <w:t xml:space="preserve">    </w:t>
-            </w:r>
-            <w:proofErr w:type="spellStart"/>
-            <w:r>
-              <w:rPr>
-                <w:lang w:val="en-US"/>
-              </w:rPr>
-              <w:t>default_backend</w:t>
-            </w:r>
-            <w:proofErr w:type="spellEnd"/>
-            <w:r>
-              <w:rPr>
-                <w:lang w:val="en-US"/>
-              </w:rPr>
-              <w:t xml:space="preserve"> </w:t>
-            </w:r>
-            <w:proofErr w:type="spellStart"/>
-            <w:r>
-              <w:rPr>
-                <w:lang w:val="en-US"/>
-              </w:rPr>
-              <w:t>wwwbackend</w:t>
-            </w:r>
-            <w:proofErr w:type="spellEnd"/>
+              <w:t xml:space="preserve">    reqadd X-Forwarded-Proto:\ http</w:t>
+            </w:r>
+          </w:p>
+          <w:p>
+            <w:pPr>
+              <w:rPr>
+                <w:lang w:val="en-US"/>
+              </w:rPr>
+            </w:pPr>
+            <w:r>
+              <w:rPr>
+                <w:lang w:val="en-US"/>
+              </w:rPr>
+              <w:t xml:space="preserve">    default_backend wwwbackend</w:t>
+            </w:r>
           </w:p>
           <w:p>
             <w:pPr>
@@ -5061,16 +3950,8 @@
               <w:rPr>
                 <w:lang w:val="en-US"/>
               </w:rPr>
-              <w:t xml:space="preserve">backend </w:t>
-            </w:r>
-            <w:proofErr w:type="spellStart"/>
-            <w:r>
-              <w:rPr>
-                <w:lang w:val="en-US"/>
-              </w:rPr>
-              <w:t>wwwbackend</w:t>
-            </w:r>
-            <w:proofErr w:type="spellEnd"/>
+              <w:t>backend wwwbackend</w:t>
+            </w:r>
           </w:p>
           <w:p>
             <w:pPr>
@@ -5194,21 +4075,7 @@
               <w:rPr>
                 <w:lang w:val="en-US"/>
               </w:rPr>
-              <w:t xml:space="preserve">sudo service </w:t>
-            </w:r>
-            <w:proofErr w:type="spellStart"/>
-            <w:r>
-              <w:rPr>
-                <w:lang w:val="en-US"/>
-              </w:rPr>
-              <w:t>haproxy</w:t>
-            </w:r>
-            <w:proofErr w:type="spellEnd"/>
-            <w:r>
-              <w:rPr>
-                <w:lang w:val="en-US"/>
-              </w:rPr>
-              <w:t xml:space="preserve"> restart</w:t>
+              <w:t>sudo service haproxy restart</w:t>
             </w:r>
           </w:p>
         </w:tc>
@@ -5252,7 +4119,7 @@
 
 <file path=word/comments.xml><?xml version="1.0" encoding="utf-8"?>
 <w:comments xmlns:wpc="http://schemas.microsoft.com/office/word/2010/wordprocessingCanvas" xmlns:cx="http://schemas.microsoft.com/office/drawing/2014/chartex" xmlns:cx1="http://schemas.microsoft.com/office/drawing/2015/9/8/chartex" xmlns:cx2="http://schemas.microsoft.com/office/drawing/2015/10/21/chartex" xmlns:cx3="http://schemas.microsoft.com/office/drawing/2016/5/9/chartex" xmlns:cx4="http://schemas.microsoft.com/office/drawing/2016/5/10/chartex" xmlns:cx5="http://schemas.microsoft.com/office/drawing/2016/5/11/chartex" xmlns:mc="http://schemas.openxmlformats.org/markup-compatibility/2006" xmlns:o="urn:schemas-microsoft-com:office:office" xmlns:r="http://schemas.openxmlformats.org/officeDocument/2006/relationships" xmlns:m="http://schemas.openxmlformats.org/officeDocument/2006/math" xmlns:v="urn:schemas-microsoft-com:vml" xmlns:wp14="http://schemas.microsoft.com/office/word/2010/wordprocessingDrawing" xmlns:wp="http://schemas.openxmlformats.org/drawingml/2006/wordprocessingDrawing" xmlns:w10="urn:schemas-microsoft-com:office:word" xmlns:w="http://schemas.openxmlformats.org/wordprocessingml/2006/main" xmlns:w14="http://schemas.microsoft.com/office/word/2010/wordml" xmlns:w15="http://schemas.microsoft.com/office/word/2012/wordml" xmlns:w16se="http://schemas.microsoft.com/office/word/2015/wordml/symex" xmlns:wpg="http://schemas.microsoft.com/office/word/2010/wordprocessingGroup" xmlns:wpi="http://schemas.microsoft.com/office/word/2010/wordprocessingInk" xmlns:wne="http://schemas.microsoft.com/office/word/2006/wordml" xmlns:wps="http://schemas.microsoft.com/office/word/2010/wordprocessingShape" mc:Ignorable="w14 w15 w16se wp14">
-  <w:comment w:id="0" w:author="Seshagiri Sriram" w:date="2016-11-06T18:31:00Z" w:initials="SS">
+  <w:comment w:id="1" w:author="Seshagiri Sriram" w:date="2016-11-06T18:31:00Z" w:initials="SS">
     <w:p>
       <w:pPr>
         <w:pStyle w:val="CommentText"/>
@@ -5266,8 +4133,6 @@
       <w:r>
         <w:t>Added correction for Centos.</w:t>
       </w:r>
-      <w:bookmarkStart w:id="1" w:name="_GoBack"/>
-      <w:bookmarkEnd w:id="1"/>
     </w:p>
   </w:comment>
 </w:comments>
@@ -10110,7 +8975,7 @@
 </file>
 
 <file path=customXml/itemProps2.xml><?xml version="1.0" encoding="utf-8"?>
-<ds:datastoreItem xmlns:ds="http://schemas.openxmlformats.org/officeDocument/2006/customXml" ds:itemID="{A0E26319-5F52-42B9-A954-0A3E3C9F79DE}">
+<ds:datastoreItem xmlns:ds="http://schemas.openxmlformats.org/officeDocument/2006/customXml" ds:itemID="{4D33AEF1-98D4-454B-8BB5-FD0E043E132B}">
   <ds:schemaRefs>
     <ds:schemaRef ds:uri="http://schemas.openxmlformats.org/officeDocument/2006/bibliography"/>
   </ds:schemaRefs>

</xml_diff>